<commit_message>
Se realizo el modelo conceptual
</commit_message>
<xml_diff>
--- a/Plantilla_SPOT.docx
+++ b/Plantilla_SPOT.docx
@@ -5109,6 +5109,73 @@
         </w:rPr>
       </w:pPr>
       <w:bookmarkStart w:id="10" w:name="_Toc73716950"/>
+    </w:p>
+    <w:p>
+      <w:pPr>
+        <w:pStyle w:val="Ttulo3"/>
+        <w:pBdr>
+          <w:top w:val="none" w:sz="0" w:space="0" w:color="auto"/>
+          <w:left w:val="none" w:sz="0" w:space="0" w:color="auto"/>
+          <w:bottom w:val="none" w:sz="0" w:space="0" w:color="auto"/>
+          <w:right w:val="none" w:sz="0" w:space="0" w:color="auto"/>
+        </w:pBdr>
+        <w:rPr>
+          <w:sz w:val="16"/>
+        </w:rPr>
+      </w:pPr>
+      <w:r>
+        <w:rPr>
+          <w:noProof/>
+        </w:rPr>
+        <w:drawing>
+          <wp:inline distT="0" distB="0" distL="0" distR="0" wp14:anchorId="742C1712" wp14:editId="035268F5">
+            <wp:extent cx="5274310" cy="4177665"/>
+            <wp:effectExtent l="0" t="0" r="2540" b="0"/>
+            <wp:docPr id="2" name="Imagen 2"/>
+            <wp:cNvGraphicFramePr>
+              <a:graphicFrameLocks xmlns:a="http://schemas.openxmlformats.org/drawingml/2006/main" noChangeAspect="1"/>
+            </wp:cNvGraphicFramePr>
+            <a:graphic xmlns:a="http://schemas.openxmlformats.org/drawingml/2006/main">
+              <a:graphicData uri="http://schemas.openxmlformats.org/drawingml/2006/picture">
+                <pic:pic xmlns:pic="http://schemas.openxmlformats.org/drawingml/2006/picture">
+                  <pic:nvPicPr>
+                    <pic:cNvPr id="0" name="Picture 1"/>
+                    <pic:cNvPicPr>
+                      <a:picLocks noChangeAspect="1" noChangeArrowheads="1"/>
+                    </pic:cNvPicPr>
+                  </pic:nvPicPr>
+                  <pic:blipFill>
+                    <a:blip r:embed="rId8">
+                      <a:extLst>
+                        <a:ext uri="{28A0092B-C50C-407E-A947-70E740481C1C}">
+                          <a14:useLocalDpi xmlns:a14="http://schemas.microsoft.com/office/drawing/2010/main" val="0"/>
+                        </a:ext>
+                      </a:extLst>
+                    </a:blip>
+                    <a:srcRect/>
+                    <a:stretch>
+                      <a:fillRect/>
+                    </a:stretch>
+                  </pic:blipFill>
+                  <pic:spPr bwMode="auto">
+                    <a:xfrm>
+                      <a:off x="0" y="0"/>
+                      <a:ext cx="5274310" cy="4177665"/>
+                    </a:xfrm>
+                    <a:prstGeom prst="rect">
+                      <a:avLst/>
+                    </a:prstGeom>
+                    <a:noFill/>
+                    <a:ln>
+                      <a:noFill/>
+                    </a:ln>
+                  </pic:spPr>
+                </pic:pic>
+              </a:graphicData>
+            </a:graphic>
+          </wp:inline>
+        </w:drawing>
+      </w:r>
       <w:r>
         <w:rPr>
           <w:sz w:val="16"/>
@@ -5285,7 +5352,6 @@
                 <w:rFonts w:ascii="Tahoma" w:hAnsi="Tahoma" w:cs="Tahoma"/>
                 <w:sz w:val="20"/>
               </w:rPr>
-              <w:lastRenderedPageBreak/>
               <w:t>Nombre del campo</w:t>
             </w:r>
           </w:p>
@@ -5419,7 +5485,7 @@
                     <pic:cNvPicPr/>
                   </pic:nvPicPr>
                   <pic:blipFill>
-                    <a:blip r:embed="rId8">
+                    <a:blip r:embed="rId9">
                       <a:extLst>
                         <a:ext uri="{28A0092B-C50C-407E-A947-70E740481C1C}">
                           <a14:useLocalDpi xmlns:a14="http://schemas.microsoft.com/office/drawing/2010/main" val="0"/>
@@ -5459,6 +5525,7 @@
           <w:rFonts w:ascii="Tahoma" w:hAnsi="Tahoma" w:cs="Tahoma"/>
           <w:sz w:val="20"/>
         </w:rPr>
+        <w:lastRenderedPageBreak/>
         <w:t>Ejemplo del libro</w:t>
       </w:r>
     </w:p>
@@ -5688,8 +5755,8 @@
       </w:r>
     </w:p>
     <w:sectPr>
-      <w:headerReference w:type="default" r:id="rId9"/>
-      <w:footerReference w:type="default" r:id="rId10"/>
+      <w:headerReference w:type="default" r:id="rId10"/>
+      <w:footerReference w:type="default" r:id="rId11"/>
       <w:pgSz w:w="11906" w:h="16838"/>
       <w:pgMar w:top="1440" w:right="1800" w:bottom="1079" w:left="1800" w:header="708" w:footer="708" w:gutter="0"/>
       <w:cols w:space="708"/>

</xml_diff>

<commit_message>
Se realizaron cambios en el modelo conceptual y se añadieron procesos
</commit_message>
<xml_diff>
--- a/Plantilla_SPOT.docx
+++ b/Plantilla_SPOT.docx
@@ -2333,43 +2333,9 @@
       <w:pPr>
         <w:rPr>
           <w:rFonts w:ascii="Tahoma" w:hAnsi="Tahoma" w:cs="Tahoma"/>
-          <w:i/>
-          <w:iCs/>
-          <w:sz w:val="20"/>
-          <w:highlight w:val="yellow"/>
-          <w:u w:val="single"/>
-        </w:rPr>
-      </w:pPr>
-      <w:r>
-        <w:rPr>
-          <w:rFonts w:ascii="Tahoma" w:hAnsi="Tahoma" w:cs="Tahoma"/>
-          <w:i/>
-          <w:iCs/>
-          <w:sz w:val="20"/>
-          <w:highlight w:val="yellow"/>
-          <w:u w:val="single"/>
-        </w:rPr>
-        <w:t>Tipos de seguridad (segundo parcial)</w:t>
-      </w:r>
-    </w:p>
-    <w:p>
-      <w:pPr>
-        <w:rPr>
-          <w:rFonts w:ascii="Tahoma" w:hAnsi="Tahoma" w:cs="Tahoma"/>
-          <w:sz w:val="20"/>
-        </w:rPr>
-      </w:pPr>
-      <w:r>
-        <w:rPr>
-          <w:rFonts w:ascii="Tahoma" w:hAnsi="Tahoma" w:cs="Tahoma"/>
-          <w:i/>
-          <w:iCs/>
-          <w:sz w:val="20"/>
-          <w:highlight w:val="yellow"/>
-          <w:u w:val="single"/>
-        </w:rPr>
-        <w:t>Transacciones críticas y frecuentes (segundo parcial)</w:t>
-      </w:r>
+          <w:sz w:val="20"/>
+        </w:rPr>
+      </w:pPr>
     </w:p>
     <w:p>
       <w:pPr>
@@ -3083,28 +3049,18 @@
       </w:r>
       <w:r>
         <w:rPr>
-          <w:rFonts w:ascii="Tahoma" w:hAnsi="Tahoma" w:cs="Tahoma"/>
-          <w:sz w:val="20"/>
-          <w:szCs w:val="20"/>
-        </w:rPr>
-        <w:t>Hora</w:t>
-      </w:r>
-      <w:r>
-        <w:rPr>
-          <w:rFonts w:ascii="Tahoma" w:hAnsi="Tahoma" w:cs="Tahoma"/>
-          <w:sz w:val="20"/>
-          <w:szCs w:val="20"/>
+          <w:rFonts w:ascii="Calibri" w:hAnsi="Calibri" w:cs="Calibri"/>
+          <w:lang w:val="en"/>
+        </w:rPr>
+        <w:t>Ocupar horario</w:t>
+      </w:r>
+      <w:r>
+        <w:rPr>
+          <w:rFonts w:ascii="Calibri" w:hAnsi="Calibri" w:cs="Calibri"/>
+          <w:lang w:val="en"/>
         </w:rPr>
         <w:t xml:space="preserve"> </w:t>
       </w:r>
-      <w:r>
-        <w:rPr>
-          <w:rFonts w:ascii="Tahoma" w:hAnsi="Tahoma" w:cs="Tahoma"/>
-          <w:sz w:val="20"/>
-          <w:szCs w:val="20"/>
-        </w:rPr>
-        <w:t>ocupada</w:t>
-      </w:r>
     </w:p>
     <w:p>
       <w:pPr>
@@ -3150,14 +3106,42 @@
           <w:rFonts w:ascii="Tahoma" w:hAnsi="Tahoma" w:cs="Tahoma"/>
           <w:sz w:val="20"/>
         </w:rPr>
-        <w:t>informa al sistema horas en las que no puede realizar actividades</w:t>
-      </w:r>
-      <w:r>
-        <w:rPr>
-          <w:rFonts w:ascii="Tahoma" w:hAnsi="Tahoma" w:cs="Tahoma"/>
-          <w:sz w:val="20"/>
-        </w:rPr>
-        <w:t xml:space="preserve">. </w:t>
+        <w:t>notifica</w:t>
+      </w:r>
+      <w:r>
+        <w:rPr>
+          <w:rFonts w:ascii="Tahoma" w:hAnsi="Tahoma" w:cs="Tahoma"/>
+          <w:sz w:val="20"/>
+        </w:rPr>
+        <w:t xml:space="preserve"> al </w:t>
+      </w:r>
+      <w:r>
+        <w:rPr>
+          <w:rFonts w:ascii="Tahoma" w:hAnsi="Tahoma" w:cs="Tahoma"/>
+          <w:sz w:val="20"/>
+        </w:rPr>
+        <w:t>estudiante</w:t>
+      </w:r>
+      <w:r>
+        <w:rPr>
+          <w:rFonts w:ascii="Tahoma" w:hAnsi="Tahoma" w:cs="Tahoma"/>
+          <w:sz w:val="20"/>
+        </w:rPr>
+        <w:t xml:space="preserve"> </w:t>
+      </w:r>
+      <w:r>
+        <w:rPr>
+          <w:rFonts w:ascii="Tahoma" w:hAnsi="Tahoma" w:cs="Tahoma"/>
+          <w:sz w:val="20"/>
+        </w:rPr>
+        <w:t>que esa hora tiene ocupado</w:t>
+      </w:r>
+      <w:r>
+        <w:rPr>
+          <w:rFonts w:ascii="Tahoma" w:hAnsi="Tahoma" w:cs="Tahoma"/>
+          <w:sz w:val="20"/>
+        </w:rPr>
+        <w:t xml:space="preserve"> </w:t>
       </w:r>
     </w:p>
     <w:p>
@@ -3257,7 +3241,33 @@
           <w:bCs/>
           <w:sz w:val="20"/>
         </w:rPr>
-        <w:t>Día semanal</w:t>
+        <w:t xml:space="preserve">idActividad, duracionActividad, fechaEntregaA, </w:t>
+      </w:r>
+      <w:r>
+        <w:rPr>
+          <w:rFonts w:ascii="Tahoma" w:hAnsi="Tahoma" w:cs="Tahoma"/>
+          <w:sz w:val="20"/>
+          <w:szCs w:val="20"/>
+        </w:rPr>
+        <w:t>horaI, horaF</w:t>
+      </w:r>
+    </w:p>
+    <w:p>
+      <w:pPr>
+        <w:ind w:firstLine="360"/>
+        <w:rPr>
+          <w:rFonts w:ascii="Tahoma" w:hAnsi="Tahoma" w:cs="Tahoma"/>
+          <w:sz w:val="20"/>
+          <w:szCs w:val="20"/>
+        </w:rPr>
+      </w:pPr>
+      <w:r>
+        <w:rPr>
+          <w:rFonts w:ascii="Tahoma" w:hAnsi="Tahoma" w:cs="Tahoma"/>
+          <w:b/>
+          <w:sz w:val="20"/>
+        </w:rPr>
+        <w:t>Salida:</w:t>
       </w:r>
       <w:r>
         <w:rPr>
@@ -3265,23 +3275,31 @@
           <w:bCs/>
           <w:sz w:val="20"/>
         </w:rPr>
-        <w:t>,</w:t>
-      </w:r>
-      <w:r>
-        <w:rPr>
-          <w:rFonts w:ascii="Tahoma" w:hAnsi="Tahoma" w:cs="Tahoma"/>
-          <w:bCs/>
-          <w:sz w:val="20"/>
-        </w:rPr>
-        <w:t xml:space="preserve"> hora</w:t>
-      </w:r>
-      <w:r>
-        <w:rPr>
-          <w:rFonts w:ascii="Tahoma" w:hAnsi="Tahoma" w:cs="Tahoma"/>
-          <w:bCs/>
-          <w:sz w:val="20"/>
-        </w:rPr>
-        <w:t>s</w:t>
+        <w:t xml:space="preserve"> Mensaje de éxito: </w:t>
+      </w:r>
+      <w:r>
+        <w:rPr>
+          <w:rFonts w:ascii="Tahoma" w:hAnsi="Tahoma" w:cs="Tahoma"/>
+          <w:sz w:val="20"/>
+          <w:szCs w:val="20"/>
+        </w:rPr>
+        <w:t>“</w:t>
+      </w:r>
+      <w:r>
+        <w:rPr>
+          <w:rFonts w:ascii="Tahoma" w:hAnsi="Tahoma" w:cs="Tahoma"/>
+          <w:sz w:val="20"/>
+          <w:szCs w:val="20"/>
+        </w:rPr>
+        <w:t>Las horas ocupadas sobrepasan las horas necesarias para realizar todas las actividades</w:t>
+      </w:r>
+      <w:r>
+        <w:rPr>
+          <w:rFonts w:ascii="Tahoma" w:hAnsi="Tahoma" w:cs="Tahoma"/>
+          <w:sz w:val="20"/>
+          <w:szCs w:val="20"/>
+        </w:rPr>
+        <w:t>”</w:t>
       </w:r>
     </w:p>
     <w:p>
@@ -3289,107 +3307,17 @@
         <w:ind w:firstLine="360"/>
         <w:rPr>
           <w:rFonts w:ascii="Tahoma" w:hAnsi="Tahoma" w:cs="Tahoma"/>
-          <w:bCs/>
-          <w:sz w:val="20"/>
-        </w:rPr>
-      </w:pPr>
-      <w:r>
-        <w:rPr>
-          <w:rFonts w:ascii="Tahoma" w:hAnsi="Tahoma" w:cs="Tahoma"/>
-          <w:b/>
-          <w:sz w:val="20"/>
-        </w:rPr>
-        <w:t>Salida:</w:t>
-      </w:r>
-      <w:r>
-        <w:rPr>
-          <w:rFonts w:ascii="Tahoma" w:hAnsi="Tahoma" w:cs="Tahoma"/>
-          <w:bCs/>
-          <w:sz w:val="20"/>
-        </w:rPr>
-        <w:t xml:space="preserve"> Mensaje de éxito: “Se ingresó correctamente</w:t>
-      </w:r>
-      <w:r>
-        <w:rPr>
-          <w:rFonts w:ascii="Tahoma" w:hAnsi="Tahoma" w:cs="Tahoma"/>
-          <w:bCs/>
-          <w:sz w:val="20"/>
-        </w:rPr>
-        <w:t xml:space="preserve"> en</w:t>
-      </w:r>
-      <w:r>
-        <w:rPr>
-          <w:rFonts w:ascii="Tahoma" w:hAnsi="Tahoma" w:cs="Tahoma"/>
-          <w:bCs/>
-          <w:sz w:val="20"/>
-        </w:rPr>
-        <w:t xml:space="preserve"> </w:t>
-      </w:r>
-      <w:r>
-        <w:rPr>
-          <w:rFonts w:ascii="Tahoma" w:hAnsi="Tahoma" w:cs="Tahoma"/>
-          <w:bCs/>
-          <w:sz w:val="20"/>
-        </w:rPr>
-        <w:t>el horario</w:t>
-      </w:r>
-      <w:r>
-        <w:rPr>
-          <w:rFonts w:ascii="Tahoma" w:hAnsi="Tahoma" w:cs="Tahoma"/>
-          <w:bCs/>
-          <w:sz w:val="20"/>
-        </w:rPr>
-        <w:t>”</w:t>
-      </w:r>
-    </w:p>
-    <w:p>
-      <w:pPr>
-        <w:ind w:firstLine="360"/>
-        <w:rPr>
-          <w:rFonts w:ascii="Tahoma" w:hAnsi="Tahoma" w:cs="Tahoma"/>
-          <w:sz w:val="20"/>
-          <w:szCs w:val="20"/>
-        </w:rPr>
-      </w:pPr>
-      <w:r>
-        <w:rPr>
-          <w:rFonts w:ascii="Tahoma" w:hAnsi="Tahoma" w:cs="Tahoma"/>
-          <w:bCs/>
-          <w:sz w:val="20"/>
-        </w:rPr>
-        <w:tab/>
-      </w:r>
-      <w:r>
-        <w:rPr>
-          <w:rFonts w:ascii="Tahoma" w:hAnsi="Tahoma" w:cs="Tahoma"/>
-          <w:sz w:val="20"/>
-          <w:szCs w:val="20"/>
-        </w:rPr>
-        <w:t xml:space="preserve">     Mensaje de error: “</w:t>
-      </w:r>
-      <w:r>
-        <w:rPr>
-          <w:rFonts w:ascii="Tahoma" w:hAnsi="Tahoma" w:cs="Tahoma"/>
-          <w:sz w:val="20"/>
-          <w:szCs w:val="20"/>
-        </w:rPr>
-        <w:t xml:space="preserve">Las horas </w:t>
-      </w:r>
-      <w:r>
-        <w:rPr>
-          <w:rFonts w:ascii="Tahoma" w:hAnsi="Tahoma" w:cs="Tahoma"/>
-          <w:sz w:val="20"/>
-          <w:szCs w:val="20"/>
-        </w:rPr>
-        <w:t>ocupadas sobrepasan las horas necesarias para realizar todas las actividades</w:t>
-      </w:r>
-      <w:r>
-        <w:rPr>
-          <w:rFonts w:ascii="Tahoma" w:hAnsi="Tahoma" w:cs="Tahoma"/>
-          <w:sz w:val="20"/>
-          <w:szCs w:val="20"/>
-        </w:rPr>
-        <w:t>”</w:t>
+          <w:sz w:val="20"/>
+          <w:szCs w:val="20"/>
+        </w:rPr>
+      </w:pPr>
+      <w:r>
+        <w:rPr>
+          <w:rFonts w:ascii="Tahoma" w:hAnsi="Tahoma" w:cs="Tahoma"/>
+          <w:sz w:val="20"/>
+          <w:szCs w:val="20"/>
+        </w:rPr>
+        <w:t>Tabla de actividades cruzadas (nombre de la actividad, fechas de entrega, horaI, horaF y duración)</w:t>
       </w:r>
     </w:p>
     <w:p>
@@ -3436,11 +3364,18 @@
       </w:r>
       <w:r>
         <w:rPr>
-          <w:rFonts w:ascii="Tahoma" w:hAnsi="Tahoma" w:cs="Tahoma"/>
-          <w:sz w:val="20"/>
-          <w:szCs w:val="20"/>
-        </w:rPr>
-        <w:t>Nueva Tarea</w:t>
+          <w:rFonts w:ascii="Calibri" w:hAnsi="Calibri" w:cs="Calibri"/>
+          <w:lang w:val="es-EC"/>
+        </w:rPr>
+        <w:t xml:space="preserve">Anadir nueva tarea </w:t>
+      </w:r>
+      <w:r>
+        <w:rPr>
+          <w:rFonts w:ascii="Tahoma" w:hAnsi="Tahoma" w:cs="Tahoma"/>
+          <w:sz w:val="20"/>
+          <w:szCs w:val="20"/>
+        </w:rPr>
+        <w:t>(Profesor)</w:t>
       </w:r>
     </w:p>
     <w:p>
@@ -3599,7 +3534,7 @@
           <w:sz w:val="20"/>
           <w:szCs w:val="20"/>
         </w:rPr>
-        <w:t>Texto</w:t>
+        <w:t>Nombre de tarea, idActividad</w:t>
       </w:r>
       <w:r>
         <w:rPr>
@@ -3624,6 +3559,14 @@
           <w:szCs w:val="20"/>
         </w:rPr>
         <w:t>videos, audio</w:t>
+      </w:r>
+      <w:r>
+        <w:rPr>
+          <w:rFonts w:ascii="Tahoma" w:hAnsi="Tahoma" w:cs="Tahoma"/>
+          <w:sz w:val="20"/>
+          <w:szCs w:val="20"/>
+        </w:rPr>
+        <w:t>, idCurso</w:t>
       </w:r>
     </w:p>
     <w:p>
@@ -3739,11 +3682,17 @@
       </w:r>
       <w:r>
         <w:rPr>
-          <w:rFonts w:ascii="Tahoma" w:hAnsi="Tahoma" w:cs="Tahoma"/>
-          <w:sz w:val="20"/>
-          <w:szCs w:val="20"/>
-        </w:rPr>
-        <w:t xml:space="preserve">Recordatorio </w:t>
+          <w:rFonts w:ascii="Calibri" w:hAnsi="Calibri" w:cs="Calibri"/>
+          <w:lang w:val="en"/>
+        </w:rPr>
+        <w:t>Anadir recordatorio</w:t>
+      </w:r>
+      <w:r>
+        <w:rPr>
+          <w:rFonts w:ascii="Calibri" w:hAnsi="Calibri" w:cs="Calibri"/>
+          <w:lang w:val="en"/>
+        </w:rPr>
+        <w:t xml:space="preserve"> (profesor)</w:t>
       </w:r>
     </w:p>
     <w:p>
@@ -3875,7 +3824,7 @@
           <w:sz w:val="20"/>
           <w:szCs w:val="20"/>
         </w:rPr>
-        <w:t>Calendario</w:t>
+        <w:t>idProfesor, idActividad, idEstudiante</w:t>
       </w:r>
     </w:p>
     <w:p>
@@ -3903,7 +3852,23 @@
           <w:sz w:val="20"/>
           <w:szCs w:val="20"/>
         </w:rPr>
-        <w:t xml:space="preserve"> Mensaje de éxito: “Esta tarea ya ha sido realizada”</w:t>
+        <w:t xml:space="preserve"> Mensaje de éxito: “</w:t>
+      </w:r>
+      <w:r>
+        <w:rPr>
+          <w:rFonts w:ascii="Tahoma" w:hAnsi="Tahoma" w:cs="Tahoma"/>
+          <w:sz w:val="20"/>
+          <w:szCs w:val="20"/>
+        </w:rPr>
+        <w:t>El profesor te ha asignado la tarea</w:t>
+      </w:r>
+      <w:r>
+        <w:rPr>
+          <w:rFonts w:ascii="Tahoma" w:hAnsi="Tahoma" w:cs="Tahoma"/>
+          <w:sz w:val="20"/>
+          <w:szCs w:val="20"/>
+        </w:rPr>
+        <w:t>”</w:t>
       </w:r>
     </w:p>
     <w:p>
@@ -3929,7 +3894,15 @@
           <w:sz w:val="20"/>
           <w:szCs w:val="20"/>
         </w:rPr>
-        <w:t xml:space="preserve">     Mensaje de error: “No completado”</w:t>
+        <w:t xml:space="preserve">     Mensaje de error: </w:t>
+      </w:r>
+      <w:r>
+        <w:rPr>
+          <w:rFonts w:ascii="Tahoma" w:hAnsi="Tahoma" w:cs="Tahoma"/>
+          <w:sz w:val="20"/>
+          <w:szCs w:val="20"/>
+        </w:rPr>
+        <w:t>no se ha podido enviar la notificacion</w:t>
       </w:r>
     </w:p>
     <w:p>
@@ -3969,12 +3942,35 @@
       </w:r>
       <w:r>
         <w:rPr>
-          <w:rFonts w:ascii="Tahoma" w:hAnsi="Tahoma" w:cs="Tahoma"/>
-          <w:sz w:val="20"/>
-          <w:szCs w:val="20"/>
-        </w:rPr>
-        <w:t>Pedir ayuda</w:t>
-      </w:r>
+          <w:rFonts w:ascii="Calibri" w:hAnsi="Calibri" w:cs="Calibri"/>
+          <w:lang w:val="es-EC"/>
+        </w:rPr>
+        <w:t>Consultar admin</w:t>
+      </w:r>
+      <w:r>
+        <w:rPr>
+          <w:rFonts w:ascii="Calibri" w:hAnsi="Calibri" w:cs="Calibri"/>
+          <w:lang w:val="es-EC"/>
+        </w:rPr>
+        <w:t xml:space="preserve"> (estudiante/p</w:t>
+      </w:r>
+      <w:r>
+        <w:rPr>
+          <w:rFonts w:ascii="Calibri" w:hAnsi="Calibri" w:cs="Calibri"/>
+          <w:lang w:val="es-EC"/>
+        </w:rPr>
+        <w:t>rofesor)</w:t>
+      </w:r>
+    </w:p>
+    <w:p>
+      <w:pPr>
+        <w:ind w:firstLine="360"/>
+        <w:rPr>
+          <w:rFonts w:ascii="Tahoma" w:hAnsi="Tahoma" w:cs="Tahoma"/>
+          <w:sz w:val="20"/>
+          <w:szCs w:val="20"/>
+        </w:rPr>
+      </w:pPr>
       <w:r>
         <w:rPr>
           <w:rFonts w:ascii="Tahoma" w:hAnsi="Tahoma" w:cs="Tahoma"/>
@@ -3983,7 +3979,31 @@
           <w:sz w:val="20"/>
           <w:szCs w:val="20"/>
         </w:rPr>
-        <w:t xml:space="preserve"> </w:t>
+        <w:t>Descripción:</w:t>
+      </w:r>
+      <w:r>
+        <w:rPr>
+          <w:rFonts w:ascii="Tahoma" w:hAnsi="Tahoma" w:cs="Tahoma"/>
+          <w:sz w:val="20"/>
+          <w:szCs w:val="20"/>
+        </w:rPr>
+        <w:t xml:space="preserve"> Este proceso permite al estudiante</w:t>
+      </w:r>
+      <w:r>
+        <w:rPr>
+          <w:rFonts w:ascii="Tahoma" w:hAnsi="Tahoma" w:cs="Tahoma"/>
+          <w:sz w:val="20"/>
+          <w:szCs w:val="20"/>
+        </w:rPr>
+        <w:t xml:space="preserve"> o profesor</w:t>
+      </w:r>
+      <w:r>
+        <w:rPr>
+          <w:rFonts w:ascii="Tahoma" w:hAnsi="Tahoma" w:cs="Tahoma"/>
+          <w:sz w:val="20"/>
+          <w:szCs w:val="20"/>
+        </w:rPr>
+        <w:t xml:space="preserve"> pedir servicio de ayuda al administrador cuando se le presente alguna dificultad en la aplicación. </w:t>
       </w:r>
     </w:p>
     <w:p>
@@ -4003,15 +4023,15 @@
           <w:sz w:val="20"/>
           <w:szCs w:val="20"/>
         </w:rPr>
-        <w:t>Descripción:</w:t>
-      </w:r>
-      <w:r>
-        <w:rPr>
-          <w:rFonts w:ascii="Tahoma" w:hAnsi="Tahoma" w:cs="Tahoma"/>
-          <w:sz w:val="20"/>
-          <w:szCs w:val="20"/>
-        </w:rPr>
-        <w:t xml:space="preserve"> Este proceso permite al estudiante pedir servicio de ayuda al administrador cuando se le presente alguna dificultad en la aplicación. </w:t>
+        <w:t xml:space="preserve">Nota: </w:t>
+      </w:r>
+      <w:r>
+        <w:rPr>
+          <w:rFonts w:ascii="Tahoma" w:hAnsi="Tahoma" w:cs="Tahoma"/>
+          <w:sz w:val="20"/>
+          <w:szCs w:val="20"/>
+        </w:rPr>
+        <w:t>Se podrá pedir ayuda al administrador solo por medio de correo electrónico.</w:t>
       </w:r>
     </w:p>
     <w:p>
@@ -4031,15 +4051,23 @@
           <w:sz w:val="20"/>
           <w:szCs w:val="20"/>
         </w:rPr>
-        <w:t xml:space="preserve">Nota: </w:t>
-      </w:r>
-      <w:r>
-        <w:rPr>
-          <w:rFonts w:ascii="Tahoma" w:hAnsi="Tahoma" w:cs="Tahoma"/>
-          <w:sz w:val="20"/>
-          <w:szCs w:val="20"/>
-        </w:rPr>
-        <w:t>Se podrá pedir ayuda al administrador solo por medio de correo electrónico.</w:t>
+        <w:t xml:space="preserve">Entrada: </w:t>
+      </w:r>
+      <w:r>
+        <w:rPr>
+          <w:rFonts w:ascii="Tahoma" w:hAnsi="Tahoma" w:cs="Tahoma"/>
+          <w:sz w:val="20"/>
+          <w:szCs w:val="20"/>
+        </w:rPr>
+        <w:t>Correo electrónico</w:t>
+      </w:r>
+      <w:r>
+        <w:rPr>
+          <w:rFonts w:ascii="Tahoma" w:hAnsi="Tahoma" w:cs="Tahoma"/>
+          <w:sz w:val="20"/>
+          <w:szCs w:val="20"/>
+        </w:rPr>
+        <w:t>, idAdmin, idEstudiante (opcional), idProfesor(opcional), mensaje</w:t>
       </w:r>
     </w:p>
     <w:p>
@@ -4059,15 +4087,33 @@
           <w:sz w:val="20"/>
           <w:szCs w:val="20"/>
         </w:rPr>
-        <w:t xml:space="preserve">Entrada: </w:t>
-      </w:r>
-      <w:r>
-        <w:rPr>
-          <w:rFonts w:ascii="Tahoma" w:hAnsi="Tahoma" w:cs="Tahoma"/>
-          <w:sz w:val="20"/>
-          <w:szCs w:val="20"/>
-        </w:rPr>
-        <w:t>Correo electrónico</w:t>
+        <w:t>Salida:</w:t>
+      </w:r>
+      <w:r>
+        <w:rPr>
+          <w:rFonts w:ascii="Tahoma" w:hAnsi="Tahoma" w:cs="Tahoma"/>
+          <w:sz w:val="20"/>
+          <w:szCs w:val="20"/>
+        </w:rPr>
+        <w:t xml:space="preserve"> Mensaje de éxito: “Correo enviado exitosamente”</w:t>
+      </w:r>
+    </w:p>
+    <w:p>
+      <w:pPr>
+        <w:ind w:firstLine="708"/>
+        <w:rPr>
+          <w:rFonts w:ascii="Tahoma" w:hAnsi="Tahoma" w:cs="Tahoma"/>
+          <w:sz w:val="20"/>
+          <w:szCs w:val="20"/>
+        </w:rPr>
+      </w:pPr>
+      <w:r>
+        <w:rPr>
+          <w:rFonts w:ascii="Tahoma" w:hAnsi="Tahoma" w:cs="Tahoma"/>
+          <w:sz w:val="20"/>
+          <w:szCs w:val="20"/>
+        </w:rPr>
+        <w:t xml:space="preserve">     Mensaje de error: “Correo no enviado”</w:t>
       </w:r>
     </w:p>
     <w:p>
@@ -4075,10 +4121,25 @@
         <w:ind w:firstLine="360"/>
         <w:rPr>
           <w:rFonts w:ascii="Tahoma" w:hAnsi="Tahoma" w:cs="Tahoma"/>
-          <w:sz w:val="20"/>
-          <w:szCs w:val="20"/>
-        </w:rPr>
-      </w:pPr>
+        </w:rPr>
+      </w:pPr>
+    </w:p>
+    <w:p>
+      <w:pPr>
+        <w:ind w:firstLine="360"/>
+        <w:rPr>
+          <w:rFonts w:ascii="Tahoma" w:hAnsi="Tahoma" w:cs="Tahoma"/>
+          <w:bCs/>
+          <w:sz w:val="20"/>
+        </w:rPr>
+      </w:pPr>
+    </w:p>
+    <w:p>
+      <w:r>
+        <w:br w:type="page"/>
+      </w:r>
+    </w:p>
+    <w:p>
       <w:r>
         <w:rPr>
           <w:rFonts w:ascii="Tahoma" w:hAnsi="Tahoma" w:cs="Tahoma"/>
@@ -4087,59 +4148,17 @@
           <w:sz w:val="20"/>
           <w:szCs w:val="20"/>
         </w:rPr>
-        <w:t>Salida:</w:t>
-      </w:r>
-      <w:r>
-        <w:rPr>
-          <w:rFonts w:ascii="Tahoma" w:hAnsi="Tahoma" w:cs="Tahoma"/>
-          <w:sz w:val="20"/>
-          <w:szCs w:val="20"/>
-        </w:rPr>
-        <w:t xml:space="preserve"> Mensaje de éxito: “Correo enviado exitosamente”</w:t>
-      </w:r>
-    </w:p>
-    <w:p>
-      <w:pPr>
-        <w:ind w:firstLine="708"/>
-        <w:rPr>
-          <w:rFonts w:ascii="Tahoma" w:hAnsi="Tahoma" w:cs="Tahoma"/>
-          <w:sz w:val="20"/>
-          <w:szCs w:val="20"/>
-        </w:rPr>
-      </w:pPr>
-      <w:r>
-        <w:rPr>
-          <w:rFonts w:ascii="Tahoma" w:hAnsi="Tahoma" w:cs="Tahoma"/>
-          <w:sz w:val="20"/>
-          <w:szCs w:val="20"/>
-        </w:rPr>
-        <w:t xml:space="preserve">     Mensaje de error: “Correo no enviado”</w:t>
-      </w:r>
-    </w:p>
-    <w:p>
-      <w:pPr>
-        <w:ind w:firstLine="360"/>
-        <w:rPr>
-          <w:rFonts w:ascii="Tahoma" w:hAnsi="Tahoma" w:cs="Tahoma"/>
-        </w:rPr>
-      </w:pPr>
-    </w:p>
-    <w:p>
-      <w:pPr>
-        <w:ind w:firstLine="360"/>
-        <w:rPr>
-          <w:rFonts w:ascii="Tahoma" w:hAnsi="Tahoma" w:cs="Tahoma"/>
-          <w:bCs/>
-          <w:sz w:val="20"/>
-        </w:rPr>
-      </w:pPr>
-    </w:p>
-    <w:p>
-      <w:r>
-        <w:br w:type="page"/>
-      </w:r>
-    </w:p>
-    <w:p>
+        <w:lastRenderedPageBreak/>
+        <w:t xml:space="preserve">      Nombre: </w:t>
+      </w:r>
+      <w:r>
+        <w:rPr>
+          <w:rFonts w:ascii="Tahoma" w:hAnsi="Tahoma" w:cs="Tahoma"/>
+          <w:sz w:val="20"/>
+          <w:szCs w:val="20"/>
+        </w:rPr>
+        <w:t>Asignar estudiante y profesor a curso</w:t>
+      </w:r>
       <w:r>
         <w:rPr>
           <w:rFonts w:ascii="Tahoma" w:hAnsi="Tahoma" w:cs="Tahoma"/>
@@ -4148,16 +4167,7 @@
           <w:sz w:val="20"/>
           <w:szCs w:val="20"/>
         </w:rPr>
-        <w:lastRenderedPageBreak/>
-        <w:t xml:space="preserve">      Nombre: </w:t>
-      </w:r>
-      <w:r>
-        <w:rPr>
-          <w:rFonts w:ascii="Tahoma" w:hAnsi="Tahoma" w:cs="Tahoma"/>
-          <w:sz w:val="20"/>
-          <w:szCs w:val="20"/>
-        </w:rPr>
-        <w:t>Agregar a curso</w:t>
+        <w:t xml:space="preserve">  </w:t>
       </w:r>
       <w:r>
         <w:rPr>
@@ -4167,7 +4177,7 @@
           <w:sz w:val="20"/>
           <w:szCs w:val="20"/>
         </w:rPr>
-        <w:t xml:space="preserve">  </w:t>
+        <w:t>(Admin)</w:t>
       </w:r>
     </w:p>
     <w:p>
@@ -4202,15 +4212,15 @@
           <w:sz w:val="20"/>
           <w:szCs w:val="20"/>
         </w:rPr>
-        <w:t>Este</w:t>
-      </w:r>
-      <w:r>
-        <w:rPr>
-          <w:rFonts w:ascii="Tahoma" w:hAnsi="Tahoma" w:cs="Tahoma"/>
-          <w:sz w:val="20"/>
-          <w:szCs w:val="20"/>
-        </w:rPr>
-        <w:t xml:space="preserve"> proceso </w:t>
+        <w:t>El admin</w:t>
+      </w:r>
+      <w:r>
+        <w:rPr>
+          <w:rFonts w:ascii="Tahoma" w:hAnsi="Tahoma" w:cs="Tahoma"/>
+          <w:sz w:val="20"/>
+          <w:szCs w:val="20"/>
+        </w:rPr>
+        <w:t xml:space="preserve"> </w:t>
       </w:r>
       <w:r>
         <w:rPr>
@@ -4386,15 +4396,7 @@
           <w:sz w:val="20"/>
           <w:szCs w:val="20"/>
         </w:rPr>
-        <w:t>número</w:t>
-      </w:r>
-      <w:r>
-        <w:rPr>
-          <w:rFonts w:ascii="Tahoma" w:hAnsi="Tahoma" w:cs="Tahoma"/>
-          <w:sz w:val="20"/>
-          <w:szCs w:val="20"/>
-        </w:rPr>
-        <w:t xml:space="preserve"> id del estudiante o profesor</w:t>
+        <w:t>idEstudiante (opcional), idProfesor (opcional), idCurso</w:t>
       </w:r>
     </w:p>
     <w:p>
@@ -4506,7 +4508,15 @@
           <w:sz w:val="20"/>
           <w:szCs w:val="20"/>
         </w:rPr>
-        <w:t>Dar por finalizada</w:t>
+        <w:t>Finalizar tarea</w:t>
+      </w:r>
+      <w:r>
+        <w:rPr>
+          <w:rFonts w:ascii="Tahoma" w:hAnsi="Tahoma" w:cs="Tahoma"/>
+          <w:sz w:val="20"/>
+          <w:szCs w:val="20"/>
+        </w:rPr>
+        <w:t xml:space="preserve"> (Estudiante)</w:t>
       </w:r>
     </w:p>
     <w:p>
@@ -4549,7 +4559,7 @@
           <w:sz w:val="20"/>
           <w:szCs w:val="20"/>
         </w:rPr>
-        <w:t xml:space="preserve"> proceso ingresa selecciona una tarea que el usuario haya terminado y la da por finalizada.</w:t>
+        <w:t xml:space="preserve"> proceso selecciona una tarea que el usuario haya terminado y la da por finalizada.</w:t>
       </w:r>
     </w:p>
     <w:p>
@@ -4611,23 +4621,7 @@
           <w:sz w:val="20"/>
           <w:szCs w:val="20"/>
         </w:rPr>
-        <w:t xml:space="preserve">número id </w:t>
-      </w:r>
-      <w:r>
-        <w:rPr>
-          <w:rFonts w:ascii="Tahoma" w:hAnsi="Tahoma" w:cs="Tahoma"/>
-          <w:sz w:val="20"/>
-          <w:szCs w:val="20"/>
-        </w:rPr>
-        <w:t xml:space="preserve">de la </w:t>
-      </w:r>
-      <w:r>
-        <w:rPr>
-          <w:rFonts w:ascii="Tahoma" w:hAnsi="Tahoma" w:cs="Tahoma"/>
-          <w:sz w:val="20"/>
-          <w:szCs w:val="20"/>
-        </w:rPr>
-        <w:t>tarea</w:t>
+        <w:t>idActividad, idEstudiante, estaTerminada</w:t>
       </w:r>
     </w:p>
     <w:p>
@@ -4683,6 +4677,14 @@
         </w:rPr>
         <w:t xml:space="preserve">     Mensaje de error: “Esa tarea no se puede finalizar ahora. Intente más tarde”</w:t>
       </w:r>
+      <w:r>
+        <w:rPr>
+          <w:rFonts w:ascii="Tahoma" w:hAnsi="Tahoma" w:cs="Tahoma"/>
+          <w:sz w:val="20"/>
+          <w:szCs w:val="20"/>
+        </w:rPr>
+        <w:t xml:space="preserve"> </w:t>
+      </w:r>
     </w:p>
     <w:p>
       <w:pPr>
@@ -4713,6 +4715,14 @@
         </w:rPr>
         <w:t>Ingresar Usuario</w:t>
       </w:r>
+      <w:r>
+        <w:rPr>
+          <w:rFonts w:ascii="Tahoma" w:hAnsi="Tahoma" w:cs="Tahoma"/>
+          <w:sz w:val="20"/>
+          <w:szCs w:val="20"/>
+        </w:rPr>
+        <w:t xml:space="preserve"> (Admin)</w:t>
+      </w:r>
     </w:p>
     <w:p>
       <w:pPr>
@@ -4738,7 +4748,39 @@
           <w:sz w:val="20"/>
           <w:szCs w:val="20"/>
         </w:rPr>
-        <w:t xml:space="preserve"> El usuario nuevo indica sus datos para ser agregado al sistema.</w:t>
+        <w:t xml:space="preserve"> El </w:t>
+      </w:r>
+      <w:r>
+        <w:rPr>
+          <w:rFonts w:ascii="Tahoma" w:hAnsi="Tahoma" w:cs="Tahoma"/>
+          <w:sz w:val="20"/>
+          <w:szCs w:val="20"/>
+        </w:rPr>
+        <w:t xml:space="preserve">admin ingresa al usuario. </w:t>
+      </w:r>
+      <w:r>
+        <w:rPr>
+          <w:rFonts w:ascii="Tahoma" w:hAnsi="Tahoma" w:cs="Tahoma"/>
+          <w:sz w:val="20"/>
+          <w:szCs w:val="20"/>
+        </w:rPr>
+        <w:t>E</w:t>
+      </w:r>
+      <w:r>
+        <w:rPr>
+          <w:rFonts w:ascii="Tahoma" w:hAnsi="Tahoma" w:cs="Tahoma"/>
+          <w:sz w:val="20"/>
+          <w:szCs w:val="20"/>
+        </w:rPr>
+        <w:t>l admin</w:t>
+      </w:r>
+      <w:r>
+        <w:rPr>
+          <w:rFonts w:ascii="Tahoma" w:hAnsi="Tahoma" w:cs="Tahoma"/>
+          <w:sz w:val="20"/>
+          <w:szCs w:val="20"/>
+        </w:rPr>
+        <w:t xml:space="preserve"> especifica qué tipo de usuario es.</w:t>
       </w:r>
     </w:p>
     <w:p>
@@ -4764,7 +4806,7 @@
           <w:sz w:val="20"/>
           <w:szCs w:val="20"/>
         </w:rPr>
-        <w:t>En este proceso se especifica qué tipo de usuario es.</w:t>
+        <w:t>Se valida al usuario con la institución, deben ser parte de una institución.</w:t>
       </w:r>
     </w:p>
     <w:p>
@@ -4786,13 +4828,57 @@
         </w:rPr>
         <w:t xml:space="preserve">Entrada: </w:t>
       </w:r>
-      <w:r>
-        <w:rPr>
-          <w:rFonts w:ascii="Tahoma" w:hAnsi="Tahoma" w:cs="Tahoma"/>
-          <w:sz w:val="20"/>
-          <w:szCs w:val="20"/>
-        </w:rPr>
-        <w:t>número de matrícula del estudiante o id del maestro o institución o el código en caso de ser admin, nombre, fecha de nacimiento.</w:t>
+    </w:p>
+    <w:p>
+      <w:pPr>
+        <w:pStyle w:val="Prrafodelista"/>
+        <w:numPr>
+          <w:ilvl w:val="0"/>
+          <w:numId w:val="37"/>
+        </w:numPr>
+        <w:rPr>
+          <w:rFonts w:ascii="Tahoma" w:hAnsi="Tahoma" w:cs="Tahoma"/>
+          <w:sz w:val="20"/>
+          <w:szCs w:val="20"/>
+        </w:rPr>
+      </w:pPr>
+      <w:r>
+        <w:rPr>
+          <w:rFonts w:ascii="Tahoma" w:hAnsi="Tahoma" w:cs="Tahoma"/>
+          <w:sz w:val="20"/>
+          <w:szCs w:val="20"/>
+        </w:rPr>
+        <w:t xml:space="preserve">Atributos profesor: idProfesor, Institución </w:t>
+      </w:r>
+    </w:p>
+    <w:p>
+      <w:pPr>
+        <w:pStyle w:val="Prrafodelista"/>
+        <w:numPr>
+          <w:ilvl w:val="0"/>
+          <w:numId w:val="37"/>
+        </w:numPr>
+        <w:rPr>
+          <w:rFonts w:ascii="Tahoma" w:hAnsi="Tahoma" w:cs="Tahoma"/>
+          <w:sz w:val="20"/>
+          <w:szCs w:val="20"/>
+        </w:rPr>
+      </w:pPr>
+      <w:r>
+        <w:rPr>
+          <w:rFonts w:ascii="Tahoma" w:hAnsi="Tahoma" w:cs="Tahoma"/>
+          <w:sz w:val="20"/>
+          <w:szCs w:val="20"/>
+        </w:rPr>
+        <w:t>Atributos estudiantes</w:t>
+      </w:r>
+      <w:r>
+        <w:rPr>
+          <w:rFonts w:ascii="Tahoma" w:hAnsi="Tahoma" w:cs="Tahoma"/>
+          <w:sz w:val="20"/>
+          <w:szCs w:val="20"/>
+        </w:rPr>
+        <w:t>: idEstudiante, NombreE</w:t>
       </w:r>
     </w:p>
     <w:p>
@@ -4843,93 +4929,1003 @@
     </w:p>
     <w:p>
       <w:pPr>
-        <w:rPr>
-          <w:rFonts w:ascii="Tahoma" w:hAnsi="Tahoma" w:cs="Tahoma"/>
-        </w:rPr>
-      </w:pPr>
-    </w:p>
-    <w:p>
-      <w:pPr>
-        <w:rPr>
-          <w:rFonts w:ascii="Tahoma" w:hAnsi="Tahoma" w:cs="Tahoma"/>
-        </w:rPr>
-      </w:pPr>
-    </w:p>
-    <w:p>
-      <w:pPr>
+        <w:ind w:firstLine="708"/>
+        <w:rPr>
+          <w:rFonts w:ascii="Tahoma" w:hAnsi="Tahoma" w:cs="Tahoma"/>
+          <w:sz w:val="20"/>
+          <w:szCs w:val="20"/>
+        </w:rPr>
+      </w:pPr>
+    </w:p>
+    <w:p>
+      <w:pPr>
+        <w:ind w:firstLine="360"/>
+      </w:pPr>
+      <w:r>
+        <w:rPr>
+          <w:rFonts w:ascii="Tahoma" w:hAnsi="Tahoma" w:cs="Tahoma"/>
+          <w:b/>
+          <w:bCs/>
+          <w:sz w:val="20"/>
+          <w:szCs w:val="20"/>
+        </w:rPr>
+        <w:t xml:space="preserve">Nombre: </w:t>
+      </w:r>
+      <w:r>
+        <w:rPr>
+          <w:rFonts w:ascii="Tahoma" w:hAnsi="Tahoma" w:cs="Tahoma"/>
+          <w:sz w:val="20"/>
+          <w:szCs w:val="20"/>
+        </w:rPr>
+        <w:t>Cambiar profesor</w:t>
+      </w:r>
+      <w:r>
+        <w:rPr>
+          <w:rFonts w:ascii="Tahoma" w:hAnsi="Tahoma" w:cs="Tahoma"/>
+          <w:sz w:val="20"/>
+          <w:szCs w:val="20"/>
+        </w:rPr>
+        <w:t xml:space="preserve"> (Admin)</w:t>
+      </w:r>
+    </w:p>
+    <w:p>
+      <w:pPr>
+        <w:spacing w:line="259" w:lineRule="auto"/>
+        <w:ind w:firstLine="360"/>
+        <w:rPr>
+          <w:rFonts w:ascii="Tahoma" w:hAnsi="Tahoma" w:cs="Tahoma"/>
+        </w:rPr>
+      </w:pPr>
+      <w:r>
+        <w:rPr>
+          <w:rFonts w:ascii="Tahoma" w:hAnsi="Tahoma" w:cs="Tahoma"/>
+          <w:b/>
+          <w:bCs/>
+          <w:sz w:val="20"/>
+          <w:szCs w:val="20"/>
+        </w:rPr>
+        <w:t>Descripción:</w:t>
+      </w:r>
+      <w:r>
+        <w:rPr>
+          <w:rFonts w:ascii="Tahoma" w:hAnsi="Tahoma" w:cs="Tahoma"/>
+          <w:sz w:val="20"/>
+          <w:szCs w:val="20"/>
+        </w:rPr>
+        <w:t xml:space="preserve"> El </w:t>
+      </w:r>
+      <w:r>
+        <w:rPr>
+          <w:rFonts w:ascii="Tahoma" w:hAnsi="Tahoma" w:cs="Tahoma"/>
+          <w:sz w:val="20"/>
+          <w:szCs w:val="20"/>
+        </w:rPr>
+        <w:t xml:space="preserve">admin </w:t>
+      </w:r>
+      <w:r>
+        <w:rPr>
+          <w:rFonts w:ascii="Tahoma" w:hAnsi="Tahoma" w:cs="Tahoma"/>
+          <w:sz w:val="20"/>
+          <w:szCs w:val="20"/>
+        </w:rPr>
+        <w:t>cambia un profesor de curso a otro diferente</w:t>
+      </w:r>
+      <w:r>
+        <w:rPr>
+          <w:rFonts w:ascii="Tahoma" w:hAnsi="Tahoma" w:cs="Tahoma"/>
+          <w:sz w:val="20"/>
+          <w:szCs w:val="20"/>
+        </w:rPr>
+        <w:t xml:space="preserve">. </w:t>
+      </w:r>
+    </w:p>
+    <w:p>
+      <w:pPr>
+        <w:ind w:firstLine="360"/>
+        <w:rPr>
+          <w:rFonts w:ascii="Tahoma" w:hAnsi="Tahoma" w:cs="Tahoma"/>
+        </w:rPr>
+      </w:pPr>
+      <w:r>
+        <w:rPr>
+          <w:rFonts w:ascii="Tahoma" w:hAnsi="Tahoma" w:cs="Tahoma"/>
+          <w:b/>
+          <w:bCs/>
+          <w:sz w:val="20"/>
+          <w:szCs w:val="20"/>
+        </w:rPr>
+        <w:t xml:space="preserve">Nota: </w:t>
+      </w:r>
+      <w:r>
+        <w:rPr>
+          <w:rFonts w:ascii="Tahoma" w:hAnsi="Tahoma" w:cs="Tahoma"/>
+          <w:sz w:val="20"/>
+          <w:szCs w:val="20"/>
+        </w:rPr>
+        <w:t>La institución le comunica al admin quien será el reemplazo</w:t>
+      </w:r>
+    </w:p>
+    <w:p>
+      <w:pPr>
+        <w:ind w:firstLine="360"/>
+        <w:rPr>
+          <w:rFonts w:ascii="Tahoma" w:hAnsi="Tahoma" w:cs="Tahoma"/>
+          <w:sz w:val="20"/>
+          <w:szCs w:val="20"/>
+        </w:rPr>
+      </w:pPr>
+      <w:r>
+        <w:rPr>
+          <w:rFonts w:ascii="Tahoma" w:hAnsi="Tahoma" w:cs="Tahoma"/>
+          <w:b/>
+          <w:bCs/>
+          <w:sz w:val="20"/>
+          <w:szCs w:val="20"/>
+        </w:rPr>
+        <w:t xml:space="preserve">Entrada: </w:t>
+      </w:r>
+      <w:r>
+        <w:rPr>
+          <w:rFonts w:ascii="Tahoma" w:hAnsi="Tahoma" w:cs="Tahoma"/>
+          <w:sz w:val="20"/>
+          <w:szCs w:val="20"/>
+        </w:rPr>
+        <w:t>idProfesor</w:t>
+      </w:r>
+      <w:r>
+        <w:rPr>
+          <w:rFonts w:ascii="Tahoma" w:hAnsi="Tahoma" w:cs="Tahoma"/>
+          <w:sz w:val="20"/>
+          <w:szCs w:val="20"/>
+        </w:rPr>
+        <w:t>, paralelo, materia</w:t>
+      </w:r>
+    </w:p>
+    <w:p>
+      <w:pPr>
+        <w:ind w:firstLine="360"/>
+        <w:rPr>
+          <w:rFonts w:ascii="Tahoma" w:hAnsi="Tahoma" w:cs="Tahoma"/>
+          <w:sz w:val="20"/>
+          <w:szCs w:val="20"/>
+        </w:rPr>
+      </w:pPr>
+      <w:r>
+        <w:rPr>
+          <w:rFonts w:ascii="Tahoma" w:hAnsi="Tahoma" w:cs="Tahoma"/>
+          <w:b/>
+          <w:bCs/>
+          <w:sz w:val="20"/>
+          <w:szCs w:val="20"/>
+        </w:rPr>
+        <w:t>Salida:</w:t>
+      </w:r>
+      <w:r>
+        <w:rPr>
+          <w:rFonts w:ascii="Tahoma" w:hAnsi="Tahoma" w:cs="Tahoma"/>
+          <w:sz w:val="20"/>
+          <w:szCs w:val="20"/>
+        </w:rPr>
+        <w:t xml:space="preserve"> Mensaje de éxito: “</w:t>
+      </w:r>
+      <w:r>
+        <w:rPr>
+          <w:rFonts w:ascii="Tahoma" w:hAnsi="Tahoma" w:cs="Tahoma"/>
+          <w:sz w:val="20"/>
+          <w:szCs w:val="20"/>
+        </w:rPr>
+        <w:t>Se ha cambiado de profesor en el curso</w:t>
+      </w:r>
+      <w:r>
+        <w:rPr>
+          <w:rFonts w:ascii="Tahoma" w:hAnsi="Tahoma" w:cs="Tahoma"/>
+          <w:sz w:val="20"/>
+          <w:szCs w:val="20"/>
+        </w:rPr>
+        <w:t>.”</w:t>
+      </w:r>
+    </w:p>
+    <w:p>
+      <w:pPr>
+        <w:ind w:firstLine="708"/>
+        <w:rPr>
+          <w:rFonts w:ascii="Tahoma" w:hAnsi="Tahoma" w:cs="Tahoma"/>
+          <w:sz w:val="20"/>
+          <w:szCs w:val="20"/>
+        </w:rPr>
+      </w:pPr>
+      <w:r>
+        <w:rPr>
+          <w:rFonts w:ascii="Tahoma" w:hAnsi="Tahoma" w:cs="Tahoma"/>
+          <w:sz w:val="20"/>
+          <w:szCs w:val="20"/>
+        </w:rPr>
+        <w:t xml:space="preserve">     Mensaje de error: “Algo salió mal, intente de nuevo.”</w:t>
+      </w:r>
+    </w:p>
+    <w:p>
+      <w:pPr>
+        <w:ind w:firstLine="708"/>
+        <w:rPr>
+          <w:rFonts w:ascii="Tahoma" w:hAnsi="Tahoma" w:cs="Tahoma"/>
+          <w:sz w:val="20"/>
+          <w:szCs w:val="20"/>
+        </w:rPr>
+      </w:pPr>
+    </w:p>
+    <w:p>
+      <w:pPr>
+        <w:ind w:firstLine="708"/>
+        <w:rPr>
+          <w:rFonts w:ascii="Tahoma" w:hAnsi="Tahoma" w:cs="Tahoma"/>
+          <w:sz w:val="20"/>
+          <w:szCs w:val="20"/>
+        </w:rPr>
+      </w:pPr>
+    </w:p>
+    <w:p>
+      <w:pPr>
+        <w:ind w:firstLine="360"/>
+      </w:pPr>
+      <w:r>
+        <w:rPr>
+          <w:rFonts w:ascii="Tahoma" w:hAnsi="Tahoma" w:cs="Tahoma"/>
+          <w:b/>
+          <w:bCs/>
+          <w:sz w:val="20"/>
+          <w:szCs w:val="20"/>
+        </w:rPr>
+        <w:t xml:space="preserve">Nombre: </w:t>
+      </w:r>
+      <w:r>
+        <w:rPr>
+          <w:rFonts w:ascii="Tahoma" w:hAnsi="Tahoma" w:cs="Tahoma"/>
+          <w:sz w:val="20"/>
+          <w:szCs w:val="20"/>
+        </w:rPr>
+        <w:t>Salirse de curso</w:t>
+      </w:r>
+      <w:r>
+        <w:rPr>
+          <w:rFonts w:ascii="Tahoma" w:hAnsi="Tahoma" w:cs="Tahoma"/>
+          <w:sz w:val="20"/>
+          <w:szCs w:val="20"/>
+        </w:rPr>
+        <w:t xml:space="preserve"> (Estudiante) </w:t>
+      </w:r>
+    </w:p>
+    <w:p>
+      <w:pPr>
+        <w:spacing w:line="259" w:lineRule="auto"/>
+        <w:ind w:firstLine="360"/>
+        <w:rPr>
+          <w:rFonts w:ascii="Tahoma" w:hAnsi="Tahoma" w:cs="Tahoma"/>
+        </w:rPr>
+      </w:pPr>
+      <w:r>
+        <w:rPr>
+          <w:rFonts w:ascii="Tahoma" w:hAnsi="Tahoma" w:cs="Tahoma"/>
+          <w:b/>
+          <w:bCs/>
+          <w:sz w:val="20"/>
+          <w:szCs w:val="20"/>
+        </w:rPr>
+        <w:t>Descripción:</w:t>
+      </w:r>
+      <w:r>
+        <w:rPr>
+          <w:rFonts w:ascii="Tahoma" w:hAnsi="Tahoma" w:cs="Tahoma"/>
+          <w:sz w:val="20"/>
+          <w:szCs w:val="20"/>
+        </w:rPr>
+        <w:t xml:space="preserve"> El </w:t>
+      </w:r>
+      <w:r>
+        <w:rPr>
+          <w:rFonts w:ascii="Tahoma" w:hAnsi="Tahoma" w:cs="Tahoma"/>
+          <w:sz w:val="20"/>
+          <w:szCs w:val="20"/>
+        </w:rPr>
+        <w:t>estudiante se sale de curso.</w:t>
+      </w:r>
+    </w:p>
+    <w:p>
+      <w:pPr>
+        <w:ind w:firstLine="360"/>
+        <w:rPr>
+          <w:rFonts w:ascii="Tahoma" w:hAnsi="Tahoma" w:cs="Tahoma"/>
+        </w:rPr>
+      </w:pPr>
+      <w:r>
+        <w:rPr>
+          <w:rFonts w:ascii="Tahoma" w:hAnsi="Tahoma" w:cs="Tahoma"/>
+          <w:b/>
+          <w:bCs/>
+          <w:sz w:val="20"/>
+          <w:szCs w:val="20"/>
+        </w:rPr>
+        <w:t xml:space="preserve">Nota: </w:t>
+      </w:r>
+    </w:p>
+    <w:p>
+      <w:pPr>
+        <w:ind w:firstLine="360"/>
+        <w:rPr>
+          <w:rFonts w:ascii="Tahoma" w:hAnsi="Tahoma" w:cs="Tahoma"/>
+          <w:sz w:val="20"/>
+          <w:szCs w:val="20"/>
+        </w:rPr>
+      </w:pPr>
+      <w:r>
+        <w:rPr>
+          <w:rFonts w:ascii="Tahoma" w:hAnsi="Tahoma" w:cs="Tahoma"/>
+          <w:b/>
+          <w:bCs/>
+          <w:sz w:val="20"/>
+          <w:szCs w:val="20"/>
+        </w:rPr>
+        <w:t xml:space="preserve">Entrada: </w:t>
+      </w:r>
+      <w:r>
+        <w:rPr>
+          <w:rFonts w:ascii="Tahoma" w:hAnsi="Tahoma" w:cs="Tahoma"/>
+          <w:sz w:val="20"/>
+          <w:szCs w:val="20"/>
+        </w:rPr>
+        <w:t xml:space="preserve">Atributos estudiante: idEstudiante, </w:t>
+      </w:r>
+      <w:r>
+        <w:rPr>
+          <w:rFonts w:ascii="Tahoma" w:hAnsi="Tahoma" w:cs="Tahoma"/>
+          <w:sz w:val="20"/>
+          <w:szCs w:val="20"/>
+        </w:rPr>
+        <w:t>idCurso</w:t>
+      </w:r>
+    </w:p>
+    <w:p>
+      <w:pPr>
+        <w:ind w:firstLine="360"/>
+        <w:rPr>
+          <w:rFonts w:ascii="Tahoma" w:hAnsi="Tahoma" w:cs="Tahoma"/>
+          <w:sz w:val="20"/>
+          <w:szCs w:val="20"/>
+        </w:rPr>
+      </w:pPr>
+      <w:r>
+        <w:rPr>
+          <w:rFonts w:ascii="Tahoma" w:hAnsi="Tahoma" w:cs="Tahoma"/>
+          <w:b/>
+          <w:bCs/>
+          <w:sz w:val="20"/>
+          <w:szCs w:val="20"/>
+        </w:rPr>
+        <w:t>Salida:</w:t>
+      </w:r>
+      <w:r>
+        <w:rPr>
+          <w:rFonts w:ascii="Tahoma" w:hAnsi="Tahoma" w:cs="Tahoma"/>
+          <w:sz w:val="20"/>
+          <w:szCs w:val="20"/>
+        </w:rPr>
+        <w:t xml:space="preserve"> Mensaje de éxito: “</w:t>
+      </w:r>
+      <w:r>
+        <w:rPr>
+          <w:rFonts w:ascii="Tahoma" w:hAnsi="Tahoma" w:cs="Tahoma"/>
+          <w:sz w:val="20"/>
+          <w:szCs w:val="20"/>
+        </w:rPr>
+        <w:t>Has salido del curso”</w:t>
+      </w:r>
+    </w:p>
+    <w:p>
+      <w:pPr>
+        <w:ind w:firstLine="708"/>
+        <w:rPr>
+          <w:rFonts w:ascii="Tahoma" w:hAnsi="Tahoma" w:cs="Tahoma"/>
+          <w:sz w:val="20"/>
+          <w:szCs w:val="20"/>
+        </w:rPr>
+      </w:pPr>
+      <w:r>
+        <w:rPr>
+          <w:rFonts w:ascii="Tahoma" w:hAnsi="Tahoma" w:cs="Tahoma"/>
+          <w:sz w:val="20"/>
+          <w:szCs w:val="20"/>
+        </w:rPr>
+        <w:t xml:space="preserve">     Mensaje de error: “</w:t>
+      </w:r>
+      <w:r>
+        <w:rPr>
+          <w:rFonts w:ascii="Tahoma" w:hAnsi="Tahoma" w:cs="Tahoma"/>
+          <w:sz w:val="20"/>
+          <w:szCs w:val="20"/>
+        </w:rPr>
+        <w:t>Lo siento, no se ha podido quitarte del curso</w:t>
+      </w:r>
+      <w:r>
+        <w:rPr>
+          <w:rFonts w:ascii="Tahoma" w:hAnsi="Tahoma" w:cs="Tahoma"/>
+          <w:sz w:val="20"/>
+          <w:szCs w:val="20"/>
+        </w:rPr>
+        <w:t>”</w:t>
+      </w:r>
+    </w:p>
+    <w:p>
+      <w:pPr>
+        <w:ind w:firstLine="708"/>
+        <w:rPr>
+          <w:rFonts w:ascii="Tahoma" w:hAnsi="Tahoma" w:cs="Tahoma"/>
+          <w:sz w:val="20"/>
+          <w:szCs w:val="20"/>
+        </w:rPr>
+      </w:pPr>
+    </w:p>
+    <w:p>
+      <w:pPr>
+        <w:ind w:firstLine="360"/>
+      </w:pPr>
+      <w:r>
+        <w:rPr>
+          <w:rFonts w:ascii="Tahoma" w:hAnsi="Tahoma" w:cs="Tahoma"/>
+          <w:b/>
+          <w:bCs/>
+          <w:sz w:val="20"/>
+          <w:szCs w:val="20"/>
+        </w:rPr>
+        <w:t xml:space="preserve">Nombre: </w:t>
+      </w:r>
+      <w:r>
+        <w:rPr>
+          <w:rFonts w:ascii="Tahoma" w:hAnsi="Tahoma" w:cs="Tahoma"/>
+          <w:sz w:val="20"/>
+          <w:szCs w:val="20"/>
+        </w:rPr>
+        <w:t>Eliminar usuario</w:t>
+      </w:r>
+      <w:r>
+        <w:rPr>
+          <w:rFonts w:ascii="Tahoma" w:hAnsi="Tahoma" w:cs="Tahoma"/>
+          <w:sz w:val="20"/>
+          <w:szCs w:val="20"/>
+        </w:rPr>
+        <w:t xml:space="preserve"> (</w:t>
+      </w:r>
+      <w:r>
+        <w:rPr>
+          <w:rFonts w:ascii="Tahoma" w:hAnsi="Tahoma" w:cs="Tahoma"/>
+          <w:sz w:val="20"/>
+          <w:szCs w:val="20"/>
+        </w:rPr>
+        <w:t>Admin</w:t>
+      </w:r>
+      <w:r>
+        <w:rPr>
+          <w:rFonts w:ascii="Tahoma" w:hAnsi="Tahoma" w:cs="Tahoma"/>
+          <w:sz w:val="20"/>
+          <w:szCs w:val="20"/>
+        </w:rPr>
+        <w:t xml:space="preserve">) </w:t>
+      </w:r>
+    </w:p>
+    <w:p>
+      <w:pPr>
+        <w:spacing w:line="259" w:lineRule="auto"/>
+        <w:ind w:firstLine="360"/>
+        <w:rPr>
+          <w:rFonts w:ascii="Tahoma" w:hAnsi="Tahoma" w:cs="Tahoma"/>
+        </w:rPr>
+      </w:pPr>
+      <w:r>
+        <w:rPr>
+          <w:rFonts w:ascii="Tahoma" w:hAnsi="Tahoma" w:cs="Tahoma"/>
+          <w:b/>
+          <w:bCs/>
+          <w:sz w:val="20"/>
+          <w:szCs w:val="20"/>
+        </w:rPr>
+        <w:t>Descripción:</w:t>
+      </w:r>
+      <w:r>
+        <w:rPr>
+          <w:rFonts w:ascii="Tahoma" w:hAnsi="Tahoma" w:cs="Tahoma"/>
+          <w:sz w:val="20"/>
+          <w:szCs w:val="20"/>
+        </w:rPr>
+        <w:t xml:space="preserve"> </w:t>
+      </w:r>
+      <w:r>
+        <w:rPr>
+          <w:rFonts w:ascii="Tahoma" w:hAnsi="Tahoma" w:cs="Tahoma"/>
+          <w:sz w:val="20"/>
+          <w:szCs w:val="20"/>
+        </w:rPr>
+        <w:t>El admin elimina cuentas inactivas</w:t>
+      </w:r>
+      <w:r>
+        <w:rPr>
+          <w:rFonts w:ascii="Tahoma" w:hAnsi="Tahoma" w:cs="Tahoma"/>
+          <w:sz w:val="20"/>
+          <w:szCs w:val="20"/>
+        </w:rPr>
+        <w:t>.</w:t>
+      </w:r>
+    </w:p>
+    <w:p>
+      <w:pPr>
+        <w:ind w:firstLine="360"/>
+        <w:rPr>
+          <w:rFonts w:ascii="Tahoma" w:hAnsi="Tahoma" w:cs="Tahoma"/>
+        </w:rPr>
+      </w:pPr>
+      <w:r>
+        <w:rPr>
+          <w:rFonts w:ascii="Tahoma" w:hAnsi="Tahoma" w:cs="Tahoma"/>
+          <w:b/>
+          <w:bCs/>
+          <w:sz w:val="20"/>
+          <w:szCs w:val="20"/>
+        </w:rPr>
+        <w:t xml:space="preserve">Nota: </w:t>
+      </w:r>
+      <w:r>
+        <w:rPr>
+          <w:rFonts w:ascii="Tahoma" w:hAnsi="Tahoma" w:cs="Tahoma"/>
+          <w:sz w:val="20"/>
+          <w:szCs w:val="20"/>
+        </w:rPr>
+        <w:t>La institución debe de notificar al admin que cuentas eliminar</w:t>
+      </w:r>
+    </w:p>
+    <w:p>
+      <w:pPr>
+        <w:ind w:firstLine="360"/>
+        <w:rPr>
+          <w:rFonts w:ascii="Tahoma" w:hAnsi="Tahoma" w:cs="Tahoma"/>
+          <w:sz w:val="20"/>
+          <w:szCs w:val="20"/>
+        </w:rPr>
+      </w:pPr>
+      <w:r>
+        <w:rPr>
+          <w:rFonts w:ascii="Tahoma" w:hAnsi="Tahoma" w:cs="Tahoma"/>
+          <w:b/>
+          <w:bCs/>
+          <w:sz w:val="20"/>
+          <w:szCs w:val="20"/>
+        </w:rPr>
+        <w:t xml:space="preserve">Entrada: </w:t>
+      </w:r>
+      <w:r>
+        <w:rPr>
+          <w:rFonts w:ascii="Tahoma" w:hAnsi="Tahoma" w:cs="Tahoma"/>
+          <w:sz w:val="20"/>
+          <w:szCs w:val="20"/>
+        </w:rPr>
+        <w:t>Atributos estudiante: idEstudiante</w:t>
+      </w:r>
+    </w:p>
+    <w:p>
+      <w:pPr>
+        <w:ind w:firstLine="360"/>
+        <w:rPr>
+          <w:rFonts w:ascii="Tahoma" w:hAnsi="Tahoma" w:cs="Tahoma"/>
+          <w:sz w:val="20"/>
+          <w:szCs w:val="20"/>
+        </w:rPr>
+      </w:pPr>
+      <w:r>
+        <w:rPr>
+          <w:rFonts w:ascii="Tahoma" w:hAnsi="Tahoma" w:cs="Tahoma"/>
+          <w:b/>
+          <w:bCs/>
+          <w:sz w:val="20"/>
+          <w:szCs w:val="20"/>
+        </w:rPr>
+        <w:t>Salida:</w:t>
+      </w:r>
+      <w:r>
+        <w:rPr>
+          <w:rFonts w:ascii="Tahoma" w:hAnsi="Tahoma" w:cs="Tahoma"/>
+          <w:sz w:val="20"/>
+          <w:szCs w:val="20"/>
+        </w:rPr>
+        <w:t xml:space="preserve"> Mensaje de éxito: “</w:t>
+      </w:r>
+      <w:r>
+        <w:rPr>
+          <w:rFonts w:ascii="Tahoma" w:hAnsi="Tahoma" w:cs="Tahoma"/>
+          <w:sz w:val="20"/>
+          <w:szCs w:val="20"/>
+        </w:rPr>
+        <w:t>Se ha eliminadp la cuenta exitosamente</w:t>
+      </w:r>
+      <w:r>
+        <w:rPr>
+          <w:rFonts w:ascii="Tahoma" w:hAnsi="Tahoma" w:cs="Tahoma"/>
+          <w:sz w:val="20"/>
+          <w:szCs w:val="20"/>
+        </w:rPr>
+        <w:t>”</w:t>
+      </w:r>
+    </w:p>
+    <w:p>
+      <w:pPr>
+        <w:ind w:firstLine="708"/>
+        <w:rPr>
+          <w:rFonts w:ascii="Tahoma" w:hAnsi="Tahoma" w:cs="Tahoma"/>
+          <w:sz w:val="20"/>
+          <w:szCs w:val="20"/>
+        </w:rPr>
+      </w:pPr>
+      <w:r>
+        <w:rPr>
+          <w:rFonts w:ascii="Tahoma" w:hAnsi="Tahoma" w:cs="Tahoma"/>
+          <w:sz w:val="20"/>
+          <w:szCs w:val="20"/>
+        </w:rPr>
+        <w:t xml:space="preserve">     Mensaje de error: “</w:t>
+      </w:r>
+      <w:r>
+        <w:rPr>
+          <w:rFonts w:ascii="Tahoma" w:hAnsi="Tahoma" w:cs="Tahoma"/>
+          <w:sz w:val="20"/>
+          <w:szCs w:val="20"/>
+        </w:rPr>
+        <w:t xml:space="preserve">Lo siento, no se ha podido </w:t>
+      </w:r>
+      <w:r>
+        <w:rPr>
+          <w:rFonts w:ascii="Tahoma" w:hAnsi="Tahoma" w:cs="Tahoma"/>
+          <w:sz w:val="20"/>
+          <w:szCs w:val="20"/>
+        </w:rPr>
+        <w:t>eliminar al usuario</w:t>
+      </w:r>
+      <w:r>
+        <w:rPr>
+          <w:rFonts w:ascii="Tahoma" w:hAnsi="Tahoma" w:cs="Tahoma"/>
+          <w:sz w:val="20"/>
+          <w:szCs w:val="20"/>
+        </w:rPr>
+        <w:t>”</w:t>
+      </w:r>
+    </w:p>
+    <w:p>
+      <w:pPr>
+        <w:ind w:firstLine="708"/>
+        <w:rPr>
+          <w:rFonts w:ascii="Tahoma" w:hAnsi="Tahoma" w:cs="Tahoma"/>
+          <w:sz w:val="20"/>
+          <w:szCs w:val="20"/>
+        </w:rPr>
+      </w:pPr>
+    </w:p>
+    <w:p>
+      <w:pPr>
+        <w:ind w:firstLine="360"/>
+      </w:pPr>
+      <w:r>
+        <w:rPr>
+          <w:rFonts w:ascii="Tahoma" w:hAnsi="Tahoma" w:cs="Tahoma"/>
+          <w:b/>
+          <w:bCs/>
+          <w:sz w:val="20"/>
+          <w:szCs w:val="20"/>
+        </w:rPr>
+        <w:t xml:space="preserve">Nombre: </w:t>
+      </w:r>
+      <w:r>
+        <w:rPr>
+          <w:rFonts w:ascii="Tahoma" w:hAnsi="Tahoma" w:cs="Tahoma"/>
+          <w:sz w:val="20"/>
+          <w:szCs w:val="20"/>
+        </w:rPr>
+        <w:t>Consultar datos</w:t>
+      </w:r>
+      <w:r>
+        <w:rPr>
+          <w:rFonts w:ascii="Tahoma" w:hAnsi="Tahoma" w:cs="Tahoma"/>
+          <w:sz w:val="20"/>
+          <w:szCs w:val="20"/>
+        </w:rPr>
+        <w:t xml:space="preserve"> (Admin</w:t>
+      </w:r>
+      <w:r>
+        <w:rPr>
+          <w:rFonts w:ascii="Tahoma" w:hAnsi="Tahoma" w:cs="Tahoma"/>
+          <w:sz w:val="20"/>
+          <w:szCs w:val="20"/>
+        </w:rPr>
+        <w:t>/profesores/institución/ estudiante</w:t>
+      </w:r>
+      <w:r>
+        <w:rPr>
+          <w:rFonts w:ascii="Tahoma" w:hAnsi="Tahoma" w:cs="Tahoma"/>
+          <w:sz w:val="20"/>
+          <w:szCs w:val="20"/>
+        </w:rPr>
+        <w:t xml:space="preserve">) </w:t>
+      </w:r>
+    </w:p>
+    <w:p>
+      <w:pPr>
+        <w:spacing w:line="259" w:lineRule="auto"/>
+        <w:ind w:firstLine="360"/>
+        <w:rPr>
+          <w:rFonts w:ascii="Tahoma" w:hAnsi="Tahoma" w:cs="Tahoma"/>
+        </w:rPr>
+      </w:pPr>
+      <w:r>
+        <w:rPr>
+          <w:rFonts w:ascii="Tahoma" w:hAnsi="Tahoma" w:cs="Tahoma"/>
+          <w:b/>
+          <w:bCs/>
+          <w:sz w:val="20"/>
+          <w:szCs w:val="20"/>
+        </w:rPr>
+        <w:t>Descripción:</w:t>
+      </w:r>
+      <w:r>
+        <w:rPr>
+          <w:rFonts w:ascii="Tahoma" w:hAnsi="Tahoma" w:cs="Tahoma"/>
+          <w:sz w:val="20"/>
+          <w:szCs w:val="20"/>
+        </w:rPr>
+        <w:t xml:space="preserve"> </w:t>
+      </w:r>
+      <w:r>
+        <w:rPr>
+          <w:rFonts w:ascii="Tahoma" w:hAnsi="Tahoma" w:cs="Tahoma"/>
+          <w:sz w:val="20"/>
+          <w:szCs w:val="20"/>
+        </w:rPr>
+        <w:t>Se muestran datos del usuario en cuestión.</w:t>
+      </w:r>
+    </w:p>
+    <w:p>
+      <w:pPr>
+        <w:ind w:firstLine="360"/>
+        <w:rPr>
+          <w:rFonts w:ascii="Tahoma" w:hAnsi="Tahoma" w:cs="Tahoma"/>
+        </w:rPr>
+      </w:pPr>
+      <w:r>
+        <w:rPr>
+          <w:rFonts w:ascii="Tahoma" w:hAnsi="Tahoma" w:cs="Tahoma"/>
+          <w:b/>
+          <w:bCs/>
+          <w:sz w:val="20"/>
+          <w:szCs w:val="20"/>
+        </w:rPr>
+        <w:t xml:space="preserve">Nota: </w:t>
+      </w:r>
+      <w:r>
+        <w:rPr>
+          <w:rFonts w:ascii="Tahoma" w:hAnsi="Tahoma" w:cs="Tahoma"/>
+          <w:sz w:val="20"/>
+          <w:szCs w:val="20"/>
+        </w:rPr>
+        <w:t>Los datos mostrados dependen de quien pida los datos. Se debe verificar quin pide los datos</w:t>
+      </w:r>
+    </w:p>
+    <w:p>
+      <w:pPr>
+        <w:ind w:firstLine="360"/>
+        <w:rPr>
+          <w:rFonts w:ascii="Tahoma" w:hAnsi="Tahoma" w:cs="Tahoma"/>
+          <w:sz w:val="20"/>
+          <w:szCs w:val="20"/>
+        </w:rPr>
+      </w:pPr>
+      <w:r>
+        <w:rPr>
+          <w:rFonts w:ascii="Tahoma" w:hAnsi="Tahoma" w:cs="Tahoma"/>
+          <w:b/>
+          <w:bCs/>
+          <w:sz w:val="20"/>
+          <w:szCs w:val="20"/>
+        </w:rPr>
+        <w:t xml:space="preserve">Entrada: </w:t>
+      </w:r>
+    </w:p>
+    <w:p>
+      <w:pPr>
+        <w:pStyle w:val="Prrafodelista"/>
         <w:numPr>
           <w:ilvl w:val="0"/>
-          <w:numId w:val="4"/>
+          <w:numId w:val="43"/>
         </w:numPr>
         <w:rPr>
           <w:rFonts w:ascii="Tahoma" w:hAnsi="Tahoma" w:cs="Tahoma"/>
           <w:sz w:val="20"/>
-        </w:rPr>
-      </w:pPr>
-      <w:r>
-        <w:rPr>
-          <w:rFonts w:ascii="Tahoma" w:hAnsi="Tahoma" w:cs="Tahoma"/>
-          <w:sz w:val="20"/>
-        </w:rPr>
-        <w:t>Entradas de los procesos</w:t>
-      </w:r>
-    </w:p>
-    <w:p>
-      <w:pPr>
-        <w:ind w:left="360"/>
-        <w:rPr>
-          <w:rFonts w:ascii="Tahoma" w:hAnsi="Tahoma" w:cs="Tahoma"/>
-          <w:sz w:val="20"/>
-        </w:rPr>
-      </w:pPr>
-    </w:p>
-    <w:p>
-      <w:pPr>
-        <w:rPr>
-          <w:rFonts w:ascii="Tahoma" w:hAnsi="Tahoma" w:cs="Tahoma"/>
-          <w:sz w:val="20"/>
-        </w:rPr>
-      </w:pPr>
-    </w:p>
-    <w:p>
-      <w:pPr>
+          <w:szCs w:val="20"/>
+        </w:rPr>
+      </w:pPr>
+      <w:r>
+        <w:rPr>
+          <w:rFonts w:ascii="Tahoma" w:hAnsi="Tahoma" w:cs="Tahoma"/>
+          <w:sz w:val="20"/>
+          <w:szCs w:val="20"/>
+        </w:rPr>
+        <w:t>Si consulta Admin/Institución: Se muestra el id del usuario, horarios de clases, materia y paralelo</w:t>
+      </w:r>
+    </w:p>
+    <w:p>
+      <w:pPr>
+        <w:pStyle w:val="Prrafodelista"/>
         <w:numPr>
           <w:ilvl w:val="0"/>
-          <w:numId w:val="4"/>
+          <w:numId w:val="43"/>
         </w:numPr>
         <w:rPr>
           <w:rFonts w:ascii="Tahoma" w:hAnsi="Tahoma" w:cs="Tahoma"/>
           <w:sz w:val="20"/>
-        </w:rPr>
-      </w:pPr>
-      <w:r>
-        <w:rPr>
-          <w:rFonts w:ascii="Tahoma" w:hAnsi="Tahoma" w:cs="Tahoma"/>
-          <w:sz w:val="20"/>
-        </w:rPr>
-        <w:t>Salidas de los procesos</w:t>
-      </w:r>
-      <w:r>
-        <w:rPr>
-          <w:rFonts w:ascii="Tahoma" w:hAnsi="Tahoma" w:cs="Tahoma"/>
-          <w:sz w:val="20"/>
-        </w:rPr>
-        <w:t xml:space="preserve"> </w:t>
-      </w:r>
-      <w:r>
-        <w:rPr>
-          <w:rFonts w:ascii="Tahoma" w:hAnsi="Tahoma" w:cs="Tahoma"/>
-          <w:sz w:val="20"/>
-        </w:rPr>
-        <w:t>(presentar las formas de reportes)</w:t>
-      </w:r>
-    </w:p>
-    <w:p>
-      <w:pPr>
-        <w:rPr>
-          <w:rFonts w:ascii="Tahoma" w:hAnsi="Tahoma" w:cs="Tahoma"/>
+          <w:szCs w:val="20"/>
+        </w:rPr>
+      </w:pPr>
+      <w:r>
+        <w:rPr>
+          <w:rFonts w:ascii="Tahoma" w:hAnsi="Tahoma" w:cs="Tahoma"/>
+          <w:sz w:val="20"/>
+          <w:szCs w:val="20"/>
+        </w:rPr>
+        <w:t>Si consulta Estudiante/Profesor: se muestra nombre, institución, materia, y paralelo</w:t>
+      </w:r>
+    </w:p>
+    <w:p>
+      <w:pPr>
+        <w:rPr>
+          <w:rFonts w:ascii="Tahoma" w:hAnsi="Tahoma" w:cs="Tahoma"/>
+          <w:sz w:val="20"/>
+          <w:szCs w:val="20"/>
+        </w:rPr>
+      </w:pPr>
+    </w:p>
+    <w:p>
+      <w:pPr>
+        <w:rPr>
+          <w:rFonts w:ascii="Tahoma" w:hAnsi="Tahoma" w:cs="Tahoma"/>
+          <w:sz w:val="20"/>
+          <w:szCs w:val="20"/>
+        </w:rPr>
+      </w:pPr>
+    </w:p>
+    <w:p>
+      <w:pPr>
+        <w:ind w:firstLine="360"/>
+        <w:rPr>
+          <w:rFonts w:ascii="Tahoma" w:hAnsi="Tahoma" w:cs="Tahoma"/>
+          <w:sz w:val="20"/>
+          <w:szCs w:val="20"/>
+        </w:rPr>
+      </w:pPr>
+      <w:r>
+        <w:rPr>
+          <w:rFonts w:ascii="Tahoma" w:hAnsi="Tahoma" w:cs="Tahoma"/>
+          <w:b/>
           <w:bCs/>
           <w:sz w:val="20"/>
+          <w:szCs w:val="20"/>
+        </w:rPr>
+        <w:t>Salida:</w:t>
+      </w:r>
+      <w:r>
+        <w:rPr>
+          <w:rFonts w:ascii="Tahoma" w:hAnsi="Tahoma" w:cs="Tahoma"/>
+          <w:sz w:val="20"/>
+          <w:szCs w:val="20"/>
+        </w:rPr>
+        <w:t xml:space="preserve"> Mensaje de éxito: “</w:t>
+      </w:r>
+      <w:r>
+        <w:rPr>
+          <w:rFonts w:ascii="Tahoma" w:hAnsi="Tahoma" w:cs="Tahoma"/>
+          <w:sz w:val="20"/>
+          <w:szCs w:val="20"/>
+        </w:rPr>
+        <w:t>Se muestran los datos del usuario requerido</w:t>
+      </w:r>
+      <w:r>
+        <w:rPr>
+          <w:rFonts w:ascii="Tahoma" w:hAnsi="Tahoma" w:cs="Tahoma"/>
+          <w:sz w:val="20"/>
+          <w:szCs w:val="20"/>
+        </w:rPr>
+        <w:t>”</w:t>
+      </w:r>
+    </w:p>
+    <w:p>
+      <w:pPr>
+        <w:ind w:firstLine="708"/>
+        <w:rPr>
+          <w:rFonts w:ascii="Tahoma" w:hAnsi="Tahoma" w:cs="Tahoma"/>
+          <w:sz w:val="20"/>
+          <w:szCs w:val="20"/>
+        </w:rPr>
+      </w:pPr>
+      <w:r>
+        <w:rPr>
+          <w:rFonts w:ascii="Tahoma" w:hAnsi="Tahoma" w:cs="Tahoma"/>
+          <w:sz w:val="20"/>
+          <w:szCs w:val="20"/>
+        </w:rPr>
+        <w:t xml:space="preserve">     Mensaje de error: “</w:t>
+      </w:r>
+      <w:r>
+        <w:rPr>
+          <w:rFonts w:ascii="Tahoma" w:hAnsi="Tahoma" w:cs="Tahoma"/>
+          <w:sz w:val="20"/>
+          <w:szCs w:val="20"/>
+        </w:rPr>
+        <w:t xml:space="preserve">Lo siento, no se ha podido </w:t>
+      </w:r>
+      <w:r>
+        <w:rPr>
+          <w:rFonts w:ascii="Tahoma" w:hAnsi="Tahoma" w:cs="Tahoma"/>
+          <w:sz w:val="20"/>
+          <w:szCs w:val="20"/>
+        </w:rPr>
+        <w:t>mostrar los datos del</w:t>
+      </w:r>
+      <w:r>
+        <w:rPr>
+          <w:rFonts w:ascii="Tahoma" w:hAnsi="Tahoma" w:cs="Tahoma"/>
+          <w:sz w:val="20"/>
+          <w:szCs w:val="20"/>
+        </w:rPr>
+        <w:t xml:space="preserve"> usuario</w:t>
+      </w:r>
+      <w:r>
+        <w:rPr>
+          <w:rFonts w:ascii="Tahoma" w:hAnsi="Tahoma" w:cs="Tahoma"/>
+          <w:sz w:val="20"/>
+          <w:szCs w:val="20"/>
+        </w:rPr>
+        <w:t>”</w:t>
+      </w:r>
+    </w:p>
+    <w:p>
+      <w:pPr>
+        <w:rPr>
+          <w:rFonts w:ascii="Tahoma" w:hAnsi="Tahoma" w:cs="Tahoma"/>
+          <w:sz w:val="20"/>
+          <w:szCs w:val="20"/>
+        </w:rPr>
+      </w:pPr>
+    </w:p>
+    <w:p>
+      <w:pPr>
+        <w:rPr>
+          <w:rFonts w:ascii="Tahoma" w:hAnsi="Tahoma" w:cs="Tahoma"/>
+          <w:sz w:val="20"/>
+          <w:szCs w:val="20"/>
+        </w:rPr>
+      </w:pPr>
+    </w:p>
+    <w:p>
+      <w:pPr>
+        <w:ind w:firstLine="708"/>
+        <w:rPr>
+          <w:rFonts w:ascii="Tahoma" w:hAnsi="Tahoma" w:cs="Tahoma"/>
+          <w:sz w:val="20"/>
+          <w:szCs w:val="20"/>
+        </w:rPr>
+      </w:pPr>
+    </w:p>
+    <w:p>
+      <w:pPr>
+        <w:rPr>
+          <w:rFonts w:ascii="Tahoma" w:hAnsi="Tahoma" w:cs="Tahoma"/>
+        </w:rPr>
+      </w:pPr>
+    </w:p>
+    <w:p>
+      <w:pPr>
+        <w:rPr>
+          <w:rFonts w:ascii="Tahoma" w:hAnsi="Tahoma" w:cs="Tahoma"/>
         </w:rPr>
       </w:pPr>
     </w:p>
@@ -5128,10 +6124,10 @@
           <w:noProof/>
         </w:rPr>
         <w:drawing>
-          <wp:inline distT="0" distB="0" distL="0" distR="0" wp14:anchorId="742C1712" wp14:editId="035268F5">
-            <wp:extent cx="5274310" cy="4177665"/>
-            <wp:effectExtent l="0" t="0" r="2540" b="0"/>
-            <wp:docPr id="2" name="Imagen 2"/>
+          <wp:inline distT="0" distB="0" distL="0" distR="0" wp14:anchorId="00A8B6B3" wp14:editId="636AFE6F">
+            <wp:extent cx="5274310" cy="6144260"/>
+            <wp:effectExtent l="0" t="0" r="2540" b="8890"/>
+            <wp:docPr id="3" name="Imagen 3"/>
             <wp:cNvGraphicFramePr>
               <a:graphicFrameLocks xmlns:a="http://schemas.openxmlformats.org/drawingml/2006/main" noChangeAspect="1"/>
             </wp:cNvGraphicFramePr>
@@ -5160,7 +6156,7 @@
                   <pic:spPr bwMode="auto">
                     <a:xfrm>
                       <a:off x="0" y="0"/>
-                      <a:ext cx="5274310" cy="4177665"/>
+                      <a:ext cx="5274310" cy="6144260"/>
                     </a:xfrm>
                     <a:prstGeom prst="rect">
                       <a:avLst/>
@@ -5175,6 +6171,12 @@
             </a:graphic>
           </wp:inline>
         </w:drawing>
+      </w:r>
+      <w:r>
+        <w:rPr>
+          <w:noProof/>
+        </w:rPr>
+        <w:t xml:space="preserve"> </w:t>
       </w:r>
       <w:r>
         <w:rPr>
@@ -5525,7 +6527,6 @@
           <w:rFonts w:ascii="Tahoma" w:hAnsi="Tahoma" w:cs="Tahoma"/>
           <w:sz w:val="20"/>
         </w:rPr>
-        <w:lastRenderedPageBreak/>
         <w:t>Ejemplo del libro</w:t>
       </w:r>
     </w:p>
@@ -6894,6 +7895,119 @@
     </w:lvl>
   </w:abstractNum>
   <w:abstractNum w:abstractNumId="5" w15:restartNumberingAfterBreak="0">
+    <w:nsid w:val="0AB4524E"/>
+    <w:multiLevelType w:val="hybridMultilevel"/>
+    <w:tmpl w:val="A2DA08F0"/>
+    <w:lvl w:ilvl="0" w:tplc="04090001">
+      <w:start w:val="1"/>
+      <w:numFmt w:val="bullet"/>
+      <w:lvlText w:val=""/>
+      <w:lvlJc w:val="left"/>
+      <w:pPr>
+        <w:ind w:left="1080" w:hanging="360"/>
+      </w:pPr>
+      <w:rPr>
+        <w:rFonts w:ascii="Symbol" w:hAnsi="Symbol" w:hint="default"/>
+      </w:rPr>
+    </w:lvl>
+    <w:lvl w:ilvl="1" w:tplc="04090003" w:tentative="1">
+      <w:start w:val="1"/>
+      <w:numFmt w:val="bullet"/>
+      <w:lvlText w:val="o"/>
+      <w:lvlJc w:val="left"/>
+      <w:pPr>
+        <w:ind w:left="1800" w:hanging="360"/>
+      </w:pPr>
+      <w:rPr>
+        <w:rFonts w:ascii="Courier New" w:hAnsi="Courier New" w:cs="Courier New" w:hint="default"/>
+      </w:rPr>
+    </w:lvl>
+    <w:lvl w:ilvl="2" w:tplc="04090005" w:tentative="1">
+      <w:start w:val="1"/>
+      <w:numFmt w:val="bullet"/>
+      <w:lvlText w:val=""/>
+      <w:lvlJc w:val="left"/>
+      <w:pPr>
+        <w:ind w:left="2520" w:hanging="360"/>
+      </w:pPr>
+      <w:rPr>
+        <w:rFonts w:ascii="Wingdings" w:hAnsi="Wingdings" w:hint="default"/>
+      </w:rPr>
+    </w:lvl>
+    <w:lvl w:ilvl="3" w:tplc="04090001" w:tentative="1">
+      <w:start w:val="1"/>
+      <w:numFmt w:val="bullet"/>
+      <w:lvlText w:val=""/>
+      <w:lvlJc w:val="left"/>
+      <w:pPr>
+        <w:ind w:left="3240" w:hanging="360"/>
+      </w:pPr>
+      <w:rPr>
+        <w:rFonts w:ascii="Symbol" w:hAnsi="Symbol" w:hint="default"/>
+      </w:rPr>
+    </w:lvl>
+    <w:lvl w:ilvl="4" w:tplc="04090003" w:tentative="1">
+      <w:start w:val="1"/>
+      <w:numFmt w:val="bullet"/>
+      <w:lvlText w:val="o"/>
+      <w:lvlJc w:val="left"/>
+      <w:pPr>
+        <w:ind w:left="3960" w:hanging="360"/>
+      </w:pPr>
+      <w:rPr>
+        <w:rFonts w:ascii="Courier New" w:hAnsi="Courier New" w:cs="Courier New" w:hint="default"/>
+      </w:rPr>
+    </w:lvl>
+    <w:lvl w:ilvl="5" w:tplc="04090005" w:tentative="1">
+      <w:start w:val="1"/>
+      <w:numFmt w:val="bullet"/>
+      <w:lvlText w:val=""/>
+      <w:lvlJc w:val="left"/>
+      <w:pPr>
+        <w:ind w:left="4680" w:hanging="360"/>
+      </w:pPr>
+      <w:rPr>
+        <w:rFonts w:ascii="Wingdings" w:hAnsi="Wingdings" w:hint="default"/>
+      </w:rPr>
+    </w:lvl>
+    <w:lvl w:ilvl="6" w:tplc="04090001" w:tentative="1">
+      <w:start w:val="1"/>
+      <w:numFmt w:val="bullet"/>
+      <w:lvlText w:val=""/>
+      <w:lvlJc w:val="left"/>
+      <w:pPr>
+        <w:ind w:left="5400" w:hanging="360"/>
+      </w:pPr>
+      <w:rPr>
+        <w:rFonts w:ascii="Symbol" w:hAnsi="Symbol" w:hint="default"/>
+      </w:rPr>
+    </w:lvl>
+    <w:lvl w:ilvl="7" w:tplc="04090003" w:tentative="1">
+      <w:start w:val="1"/>
+      <w:numFmt w:val="bullet"/>
+      <w:lvlText w:val="o"/>
+      <w:lvlJc w:val="left"/>
+      <w:pPr>
+        <w:ind w:left="6120" w:hanging="360"/>
+      </w:pPr>
+      <w:rPr>
+        <w:rFonts w:ascii="Courier New" w:hAnsi="Courier New" w:cs="Courier New" w:hint="default"/>
+      </w:rPr>
+    </w:lvl>
+    <w:lvl w:ilvl="8" w:tplc="04090005" w:tentative="1">
+      <w:start w:val="1"/>
+      <w:numFmt w:val="bullet"/>
+      <w:lvlText w:val=""/>
+      <w:lvlJc w:val="left"/>
+      <w:pPr>
+        <w:ind w:left="6840" w:hanging="360"/>
+      </w:pPr>
+      <w:rPr>
+        <w:rFonts w:ascii="Wingdings" w:hAnsi="Wingdings" w:hint="default"/>
+      </w:rPr>
+    </w:lvl>
+  </w:abstractNum>
+  <w:abstractNum w:abstractNumId="6" w15:restartNumberingAfterBreak="0">
     <w:nsid w:val="0D0776FA"/>
     <w:multiLevelType w:val="hybridMultilevel"/>
     <w:tmpl w:val="FFFFFFFF"/>
@@ -7006,7 +8120,7 @@
       </w:rPr>
     </w:lvl>
   </w:abstractNum>
-  <w:abstractNum w:abstractNumId="6" w15:restartNumberingAfterBreak="0">
+  <w:abstractNum w:abstractNumId="7" w15:restartNumberingAfterBreak="0">
     <w:nsid w:val="0EB016C6"/>
     <w:multiLevelType w:val="hybridMultilevel"/>
     <w:tmpl w:val="FFFFFFFF"/>
@@ -7119,7 +8233,7 @@
       </w:rPr>
     </w:lvl>
   </w:abstractNum>
-  <w:abstractNum w:abstractNumId="7" w15:restartNumberingAfterBreak="0">
+  <w:abstractNum w:abstractNumId="8" w15:restartNumberingAfterBreak="0">
     <w:nsid w:val="135A168C"/>
     <w:multiLevelType w:val="hybridMultilevel"/>
     <w:tmpl w:val="FFFFFFFF"/>
@@ -7232,7 +8346,7 @@
       </w:rPr>
     </w:lvl>
   </w:abstractNum>
-  <w:abstractNum w:abstractNumId="8" w15:restartNumberingAfterBreak="0">
+  <w:abstractNum w:abstractNumId="9" w15:restartNumberingAfterBreak="0">
     <w:nsid w:val="1A141A1A"/>
     <w:multiLevelType w:val="hybridMultilevel"/>
     <w:tmpl w:val="FFFFFFFF"/>
@@ -7345,7 +8459,7 @@
       </w:rPr>
     </w:lvl>
   </w:abstractNum>
-  <w:abstractNum w:abstractNumId="9" w15:restartNumberingAfterBreak="0">
+  <w:abstractNum w:abstractNumId="10" w15:restartNumberingAfterBreak="0">
     <w:nsid w:val="1B9A06A3"/>
     <w:multiLevelType w:val="hybridMultilevel"/>
     <w:tmpl w:val="FFFFFFFF"/>
@@ -7458,7 +8572,120 @@
       </w:rPr>
     </w:lvl>
   </w:abstractNum>
-  <w:abstractNum w:abstractNumId="10" w15:restartNumberingAfterBreak="0">
+  <w:abstractNum w:abstractNumId="11" w15:restartNumberingAfterBreak="0">
+    <w:nsid w:val="20F46FB1"/>
+    <w:multiLevelType w:val="hybridMultilevel"/>
+    <w:tmpl w:val="3F7845A6"/>
+    <w:lvl w:ilvl="0" w:tplc="04090001">
+      <w:start w:val="1"/>
+      <w:numFmt w:val="bullet"/>
+      <w:lvlText w:val=""/>
+      <w:lvlJc w:val="left"/>
+      <w:pPr>
+        <w:ind w:left="720" w:hanging="360"/>
+      </w:pPr>
+      <w:rPr>
+        <w:rFonts w:ascii="Symbol" w:hAnsi="Symbol" w:hint="default"/>
+      </w:rPr>
+    </w:lvl>
+    <w:lvl w:ilvl="1" w:tplc="04090003" w:tentative="1">
+      <w:start w:val="1"/>
+      <w:numFmt w:val="bullet"/>
+      <w:lvlText w:val="o"/>
+      <w:lvlJc w:val="left"/>
+      <w:pPr>
+        <w:ind w:left="1440" w:hanging="360"/>
+      </w:pPr>
+      <w:rPr>
+        <w:rFonts w:ascii="Courier New" w:hAnsi="Courier New" w:cs="Courier New" w:hint="default"/>
+      </w:rPr>
+    </w:lvl>
+    <w:lvl w:ilvl="2" w:tplc="04090005" w:tentative="1">
+      <w:start w:val="1"/>
+      <w:numFmt w:val="bullet"/>
+      <w:lvlText w:val=""/>
+      <w:lvlJc w:val="left"/>
+      <w:pPr>
+        <w:ind w:left="2160" w:hanging="360"/>
+      </w:pPr>
+      <w:rPr>
+        <w:rFonts w:ascii="Wingdings" w:hAnsi="Wingdings" w:hint="default"/>
+      </w:rPr>
+    </w:lvl>
+    <w:lvl w:ilvl="3" w:tplc="04090001" w:tentative="1">
+      <w:start w:val="1"/>
+      <w:numFmt w:val="bullet"/>
+      <w:lvlText w:val=""/>
+      <w:lvlJc w:val="left"/>
+      <w:pPr>
+        <w:ind w:left="2880" w:hanging="360"/>
+      </w:pPr>
+      <w:rPr>
+        <w:rFonts w:ascii="Symbol" w:hAnsi="Symbol" w:hint="default"/>
+      </w:rPr>
+    </w:lvl>
+    <w:lvl w:ilvl="4" w:tplc="04090003" w:tentative="1">
+      <w:start w:val="1"/>
+      <w:numFmt w:val="bullet"/>
+      <w:lvlText w:val="o"/>
+      <w:lvlJc w:val="left"/>
+      <w:pPr>
+        <w:ind w:left="3600" w:hanging="360"/>
+      </w:pPr>
+      <w:rPr>
+        <w:rFonts w:ascii="Courier New" w:hAnsi="Courier New" w:cs="Courier New" w:hint="default"/>
+      </w:rPr>
+    </w:lvl>
+    <w:lvl w:ilvl="5" w:tplc="04090005" w:tentative="1">
+      <w:start w:val="1"/>
+      <w:numFmt w:val="bullet"/>
+      <w:lvlText w:val=""/>
+      <w:lvlJc w:val="left"/>
+      <w:pPr>
+        <w:ind w:left="4320" w:hanging="360"/>
+      </w:pPr>
+      <w:rPr>
+        <w:rFonts w:ascii="Wingdings" w:hAnsi="Wingdings" w:hint="default"/>
+      </w:rPr>
+    </w:lvl>
+    <w:lvl w:ilvl="6" w:tplc="04090001" w:tentative="1">
+      <w:start w:val="1"/>
+      <w:numFmt w:val="bullet"/>
+      <w:lvlText w:val=""/>
+      <w:lvlJc w:val="left"/>
+      <w:pPr>
+        <w:ind w:left="5040" w:hanging="360"/>
+      </w:pPr>
+      <w:rPr>
+        <w:rFonts w:ascii="Symbol" w:hAnsi="Symbol" w:hint="default"/>
+      </w:rPr>
+    </w:lvl>
+    <w:lvl w:ilvl="7" w:tplc="04090003" w:tentative="1">
+      <w:start w:val="1"/>
+      <w:numFmt w:val="bullet"/>
+      <w:lvlText w:val="o"/>
+      <w:lvlJc w:val="left"/>
+      <w:pPr>
+        <w:ind w:left="5760" w:hanging="360"/>
+      </w:pPr>
+      <w:rPr>
+        <w:rFonts w:ascii="Courier New" w:hAnsi="Courier New" w:cs="Courier New" w:hint="default"/>
+      </w:rPr>
+    </w:lvl>
+    <w:lvl w:ilvl="8" w:tplc="04090005" w:tentative="1">
+      <w:start w:val="1"/>
+      <w:numFmt w:val="bullet"/>
+      <w:lvlText w:val=""/>
+      <w:lvlJc w:val="left"/>
+      <w:pPr>
+        <w:ind w:left="6480" w:hanging="360"/>
+      </w:pPr>
+      <w:rPr>
+        <w:rFonts w:ascii="Wingdings" w:hAnsi="Wingdings" w:hint="default"/>
+      </w:rPr>
+    </w:lvl>
+  </w:abstractNum>
+  <w:abstractNum w:abstractNumId="12" w15:restartNumberingAfterBreak="0">
     <w:nsid w:val="22B65C31"/>
     <w:multiLevelType w:val="hybridMultilevel"/>
     <w:tmpl w:val="FFFFFFFF"/>
@@ -7571,7 +8798,7 @@
       </w:rPr>
     </w:lvl>
   </w:abstractNum>
-  <w:abstractNum w:abstractNumId="11" w15:restartNumberingAfterBreak="0">
+  <w:abstractNum w:abstractNumId="13" w15:restartNumberingAfterBreak="0">
     <w:nsid w:val="28E51904"/>
     <w:multiLevelType w:val="hybridMultilevel"/>
     <w:tmpl w:val="B6D6E554"/>
@@ -7711,7 +8938,7 @@
       </w:rPr>
     </w:lvl>
   </w:abstractNum>
-  <w:abstractNum w:abstractNumId="12" w15:restartNumberingAfterBreak="0">
+  <w:abstractNum w:abstractNumId="14" w15:restartNumberingAfterBreak="0">
     <w:nsid w:val="2B104416"/>
     <w:multiLevelType w:val="hybridMultilevel"/>
     <w:tmpl w:val="FFFFFFFF"/>
@@ -7824,7 +9051,7 @@
       </w:rPr>
     </w:lvl>
   </w:abstractNum>
-  <w:abstractNum w:abstractNumId="13" w15:restartNumberingAfterBreak="0">
+  <w:abstractNum w:abstractNumId="15" w15:restartNumberingAfterBreak="0">
     <w:nsid w:val="2D486299"/>
     <w:multiLevelType w:val="hybridMultilevel"/>
     <w:tmpl w:val="FFFFFFFF"/>
@@ -7937,7 +9164,7 @@
       </w:rPr>
     </w:lvl>
   </w:abstractNum>
-  <w:abstractNum w:abstractNumId="14" w15:restartNumberingAfterBreak="0">
+  <w:abstractNum w:abstractNumId="16" w15:restartNumberingAfterBreak="0">
     <w:nsid w:val="31886C50"/>
     <w:multiLevelType w:val="hybridMultilevel"/>
     <w:tmpl w:val="FFFFFFFF"/>
@@ -8050,7 +9277,7 @@
       </w:rPr>
     </w:lvl>
   </w:abstractNum>
-  <w:abstractNum w:abstractNumId="15" w15:restartNumberingAfterBreak="0">
+  <w:abstractNum w:abstractNumId="17" w15:restartNumberingAfterBreak="0">
     <w:nsid w:val="344E62CF"/>
     <w:multiLevelType w:val="hybridMultilevel"/>
     <w:tmpl w:val="0CF221D2"/>
@@ -8166,7 +9393,7 @@
       </w:pPr>
     </w:lvl>
   </w:abstractNum>
-  <w:abstractNum w:abstractNumId="16" w15:restartNumberingAfterBreak="0">
+  <w:abstractNum w:abstractNumId="18" w15:restartNumberingAfterBreak="0">
     <w:nsid w:val="345B4D75"/>
     <w:multiLevelType w:val="hybridMultilevel"/>
     <w:tmpl w:val="FFFFFFFF"/>
@@ -8279,7 +9506,7 @@
       </w:rPr>
     </w:lvl>
   </w:abstractNum>
-  <w:abstractNum w:abstractNumId="17" w15:restartNumberingAfterBreak="0">
+  <w:abstractNum w:abstractNumId="19" w15:restartNumberingAfterBreak="0">
     <w:nsid w:val="3A7C7591"/>
     <w:multiLevelType w:val="hybridMultilevel"/>
     <w:tmpl w:val="FFFFFFFF"/>
@@ -8392,7 +9619,120 @@
       </w:rPr>
     </w:lvl>
   </w:abstractNum>
-  <w:abstractNum w:abstractNumId="18" w15:restartNumberingAfterBreak="0">
+  <w:abstractNum w:abstractNumId="20" w15:restartNumberingAfterBreak="0">
+    <w:nsid w:val="3B52694E"/>
+    <w:multiLevelType w:val="hybridMultilevel"/>
+    <w:tmpl w:val="692412B8"/>
+    <w:lvl w:ilvl="0" w:tplc="04090001">
+      <w:start w:val="1"/>
+      <w:numFmt w:val="bullet"/>
+      <w:lvlText w:val=""/>
+      <w:lvlJc w:val="left"/>
+      <w:pPr>
+        <w:ind w:left="720" w:hanging="360"/>
+      </w:pPr>
+      <w:rPr>
+        <w:rFonts w:ascii="Symbol" w:hAnsi="Symbol" w:hint="default"/>
+      </w:rPr>
+    </w:lvl>
+    <w:lvl w:ilvl="1" w:tplc="04090003" w:tentative="1">
+      <w:start w:val="1"/>
+      <w:numFmt w:val="bullet"/>
+      <w:lvlText w:val="o"/>
+      <w:lvlJc w:val="left"/>
+      <w:pPr>
+        <w:ind w:left="1440" w:hanging="360"/>
+      </w:pPr>
+      <w:rPr>
+        <w:rFonts w:ascii="Courier New" w:hAnsi="Courier New" w:cs="Courier New" w:hint="default"/>
+      </w:rPr>
+    </w:lvl>
+    <w:lvl w:ilvl="2" w:tplc="04090005" w:tentative="1">
+      <w:start w:val="1"/>
+      <w:numFmt w:val="bullet"/>
+      <w:lvlText w:val=""/>
+      <w:lvlJc w:val="left"/>
+      <w:pPr>
+        <w:ind w:left="2160" w:hanging="360"/>
+      </w:pPr>
+      <w:rPr>
+        <w:rFonts w:ascii="Wingdings" w:hAnsi="Wingdings" w:hint="default"/>
+      </w:rPr>
+    </w:lvl>
+    <w:lvl w:ilvl="3" w:tplc="04090001" w:tentative="1">
+      <w:start w:val="1"/>
+      <w:numFmt w:val="bullet"/>
+      <w:lvlText w:val=""/>
+      <w:lvlJc w:val="left"/>
+      <w:pPr>
+        <w:ind w:left="2880" w:hanging="360"/>
+      </w:pPr>
+      <w:rPr>
+        <w:rFonts w:ascii="Symbol" w:hAnsi="Symbol" w:hint="default"/>
+      </w:rPr>
+    </w:lvl>
+    <w:lvl w:ilvl="4" w:tplc="04090003" w:tentative="1">
+      <w:start w:val="1"/>
+      <w:numFmt w:val="bullet"/>
+      <w:lvlText w:val="o"/>
+      <w:lvlJc w:val="left"/>
+      <w:pPr>
+        <w:ind w:left="3600" w:hanging="360"/>
+      </w:pPr>
+      <w:rPr>
+        <w:rFonts w:ascii="Courier New" w:hAnsi="Courier New" w:cs="Courier New" w:hint="default"/>
+      </w:rPr>
+    </w:lvl>
+    <w:lvl w:ilvl="5" w:tplc="04090005" w:tentative="1">
+      <w:start w:val="1"/>
+      <w:numFmt w:val="bullet"/>
+      <w:lvlText w:val=""/>
+      <w:lvlJc w:val="left"/>
+      <w:pPr>
+        <w:ind w:left="4320" w:hanging="360"/>
+      </w:pPr>
+      <w:rPr>
+        <w:rFonts w:ascii="Wingdings" w:hAnsi="Wingdings" w:hint="default"/>
+      </w:rPr>
+    </w:lvl>
+    <w:lvl w:ilvl="6" w:tplc="04090001" w:tentative="1">
+      <w:start w:val="1"/>
+      <w:numFmt w:val="bullet"/>
+      <w:lvlText w:val=""/>
+      <w:lvlJc w:val="left"/>
+      <w:pPr>
+        <w:ind w:left="5040" w:hanging="360"/>
+      </w:pPr>
+      <w:rPr>
+        <w:rFonts w:ascii="Symbol" w:hAnsi="Symbol" w:hint="default"/>
+      </w:rPr>
+    </w:lvl>
+    <w:lvl w:ilvl="7" w:tplc="04090003" w:tentative="1">
+      <w:start w:val="1"/>
+      <w:numFmt w:val="bullet"/>
+      <w:lvlText w:val="o"/>
+      <w:lvlJc w:val="left"/>
+      <w:pPr>
+        <w:ind w:left="5760" w:hanging="360"/>
+      </w:pPr>
+      <w:rPr>
+        <w:rFonts w:ascii="Courier New" w:hAnsi="Courier New" w:cs="Courier New" w:hint="default"/>
+      </w:rPr>
+    </w:lvl>
+    <w:lvl w:ilvl="8" w:tplc="04090005" w:tentative="1">
+      <w:start w:val="1"/>
+      <w:numFmt w:val="bullet"/>
+      <w:lvlText w:val=""/>
+      <w:lvlJc w:val="left"/>
+      <w:pPr>
+        <w:ind w:left="6480" w:hanging="360"/>
+      </w:pPr>
+      <w:rPr>
+        <w:rFonts w:ascii="Wingdings" w:hAnsi="Wingdings" w:hint="default"/>
+      </w:rPr>
+    </w:lvl>
+  </w:abstractNum>
+  <w:abstractNum w:abstractNumId="21" w15:restartNumberingAfterBreak="0">
     <w:nsid w:val="3CBF2216"/>
     <w:multiLevelType w:val="hybridMultilevel"/>
     <w:tmpl w:val="B5784550"/>
@@ -8532,7 +9872,120 @@
       </w:rPr>
     </w:lvl>
   </w:abstractNum>
-  <w:abstractNum w:abstractNumId="19" w15:restartNumberingAfterBreak="0">
+  <w:abstractNum w:abstractNumId="22" w15:restartNumberingAfterBreak="0">
+    <w:nsid w:val="3CF3002A"/>
+    <w:multiLevelType w:val="hybridMultilevel"/>
+    <w:tmpl w:val="EE98E96E"/>
+    <w:lvl w:ilvl="0" w:tplc="04090001">
+      <w:start w:val="1"/>
+      <w:numFmt w:val="bullet"/>
+      <w:lvlText w:val=""/>
+      <w:lvlJc w:val="left"/>
+      <w:pPr>
+        <w:ind w:left="720" w:hanging="360"/>
+      </w:pPr>
+      <w:rPr>
+        <w:rFonts w:ascii="Symbol" w:hAnsi="Symbol" w:hint="default"/>
+      </w:rPr>
+    </w:lvl>
+    <w:lvl w:ilvl="1" w:tplc="04090003" w:tentative="1">
+      <w:start w:val="1"/>
+      <w:numFmt w:val="bullet"/>
+      <w:lvlText w:val="o"/>
+      <w:lvlJc w:val="left"/>
+      <w:pPr>
+        <w:ind w:left="1440" w:hanging="360"/>
+      </w:pPr>
+      <w:rPr>
+        <w:rFonts w:ascii="Courier New" w:hAnsi="Courier New" w:cs="Courier New" w:hint="default"/>
+      </w:rPr>
+    </w:lvl>
+    <w:lvl w:ilvl="2" w:tplc="04090005" w:tentative="1">
+      <w:start w:val="1"/>
+      <w:numFmt w:val="bullet"/>
+      <w:lvlText w:val=""/>
+      <w:lvlJc w:val="left"/>
+      <w:pPr>
+        <w:ind w:left="2160" w:hanging="360"/>
+      </w:pPr>
+      <w:rPr>
+        <w:rFonts w:ascii="Wingdings" w:hAnsi="Wingdings" w:hint="default"/>
+      </w:rPr>
+    </w:lvl>
+    <w:lvl w:ilvl="3" w:tplc="04090001" w:tentative="1">
+      <w:start w:val="1"/>
+      <w:numFmt w:val="bullet"/>
+      <w:lvlText w:val=""/>
+      <w:lvlJc w:val="left"/>
+      <w:pPr>
+        <w:ind w:left="2880" w:hanging="360"/>
+      </w:pPr>
+      <w:rPr>
+        <w:rFonts w:ascii="Symbol" w:hAnsi="Symbol" w:hint="default"/>
+      </w:rPr>
+    </w:lvl>
+    <w:lvl w:ilvl="4" w:tplc="04090003" w:tentative="1">
+      <w:start w:val="1"/>
+      <w:numFmt w:val="bullet"/>
+      <w:lvlText w:val="o"/>
+      <w:lvlJc w:val="left"/>
+      <w:pPr>
+        <w:ind w:left="3600" w:hanging="360"/>
+      </w:pPr>
+      <w:rPr>
+        <w:rFonts w:ascii="Courier New" w:hAnsi="Courier New" w:cs="Courier New" w:hint="default"/>
+      </w:rPr>
+    </w:lvl>
+    <w:lvl w:ilvl="5" w:tplc="04090005" w:tentative="1">
+      <w:start w:val="1"/>
+      <w:numFmt w:val="bullet"/>
+      <w:lvlText w:val=""/>
+      <w:lvlJc w:val="left"/>
+      <w:pPr>
+        <w:ind w:left="4320" w:hanging="360"/>
+      </w:pPr>
+      <w:rPr>
+        <w:rFonts w:ascii="Wingdings" w:hAnsi="Wingdings" w:hint="default"/>
+      </w:rPr>
+    </w:lvl>
+    <w:lvl w:ilvl="6" w:tplc="04090001" w:tentative="1">
+      <w:start w:val="1"/>
+      <w:numFmt w:val="bullet"/>
+      <w:lvlText w:val=""/>
+      <w:lvlJc w:val="left"/>
+      <w:pPr>
+        <w:ind w:left="5040" w:hanging="360"/>
+      </w:pPr>
+      <w:rPr>
+        <w:rFonts w:ascii="Symbol" w:hAnsi="Symbol" w:hint="default"/>
+      </w:rPr>
+    </w:lvl>
+    <w:lvl w:ilvl="7" w:tplc="04090003" w:tentative="1">
+      <w:start w:val="1"/>
+      <w:numFmt w:val="bullet"/>
+      <w:lvlText w:val="o"/>
+      <w:lvlJc w:val="left"/>
+      <w:pPr>
+        <w:ind w:left="5760" w:hanging="360"/>
+      </w:pPr>
+      <w:rPr>
+        <w:rFonts w:ascii="Courier New" w:hAnsi="Courier New" w:cs="Courier New" w:hint="default"/>
+      </w:rPr>
+    </w:lvl>
+    <w:lvl w:ilvl="8" w:tplc="04090005" w:tentative="1">
+      <w:start w:val="1"/>
+      <w:numFmt w:val="bullet"/>
+      <w:lvlText w:val=""/>
+      <w:lvlJc w:val="left"/>
+      <w:pPr>
+        <w:ind w:left="6480" w:hanging="360"/>
+      </w:pPr>
+      <w:rPr>
+        <w:rFonts w:ascii="Wingdings" w:hAnsi="Wingdings" w:hint="default"/>
+      </w:rPr>
+    </w:lvl>
+  </w:abstractNum>
+  <w:abstractNum w:abstractNumId="23" w15:restartNumberingAfterBreak="0">
     <w:nsid w:val="3D0C2EED"/>
     <w:multiLevelType w:val="hybridMultilevel"/>
     <w:tmpl w:val="FFFFFFFF"/>
@@ -8645,7 +10098,7 @@
       </w:rPr>
     </w:lvl>
   </w:abstractNum>
-  <w:abstractNum w:abstractNumId="20" w15:restartNumberingAfterBreak="0">
+  <w:abstractNum w:abstractNumId="24" w15:restartNumberingAfterBreak="0">
     <w:nsid w:val="3D36753B"/>
     <w:multiLevelType w:val="hybridMultilevel"/>
     <w:tmpl w:val="FFFFFFFF"/>
@@ -8758,7 +10211,233 @@
       </w:rPr>
     </w:lvl>
   </w:abstractNum>
-  <w:abstractNum w:abstractNumId="21" w15:restartNumberingAfterBreak="0">
+  <w:abstractNum w:abstractNumId="25" w15:restartNumberingAfterBreak="0">
+    <w:nsid w:val="40C46D98"/>
+    <w:multiLevelType w:val="hybridMultilevel"/>
+    <w:tmpl w:val="48F44ED2"/>
+    <w:lvl w:ilvl="0" w:tplc="04090001">
+      <w:start w:val="1"/>
+      <w:numFmt w:val="bullet"/>
+      <w:lvlText w:val=""/>
+      <w:lvlJc w:val="left"/>
+      <w:pPr>
+        <w:ind w:left="720" w:hanging="360"/>
+      </w:pPr>
+      <w:rPr>
+        <w:rFonts w:ascii="Symbol" w:hAnsi="Symbol" w:hint="default"/>
+      </w:rPr>
+    </w:lvl>
+    <w:lvl w:ilvl="1" w:tplc="04090003" w:tentative="1">
+      <w:start w:val="1"/>
+      <w:numFmt w:val="bullet"/>
+      <w:lvlText w:val="o"/>
+      <w:lvlJc w:val="left"/>
+      <w:pPr>
+        <w:ind w:left="1440" w:hanging="360"/>
+      </w:pPr>
+      <w:rPr>
+        <w:rFonts w:ascii="Courier New" w:hAnsi="Courier New" w:cs="Courier New" w:hint="default"/>
+      </w:rPr>
+    </w:lvl>
+    <w:lvl w:ilvl="2" w:tplc="04090005" w:tentative="1">
+      <w:start w:val="1"/>
+      <w:numFmt w:val="bullet"/>
+      <w:lvlText w:val=""/>
+      <w:lvlJc w:val="left"/>
+      <w:pPr>
+        <w:ind w:left="2160" w:hanging="360"/>
+      </w:pPr>
+      <w:rPr>
+        <w:rFonts w:ascii="Wingdings" w:hAnsi="Wingdings" w:hint="default"/>
+      </w:rPr>
+    </w:lvl>
+    <w:lvl w:ilvl="3" w:tplc="04090001" w:tentative="1">
+      <w:start w:val="1"/>
+      <w:numFmt w:val="bullet"/>
+      <w:lvlText w:val=""/>
+      <w:lvlJc w:val="left"/>
+      <w:pPr>
+        <w:ind w:left="2880" w:hanging="360"/>
+      </w:pPr>
+      <w:rPr>
+        <w:rFonts w:ascii="Symbol" w:hAnsi="Symbol" w:hint="default"/>
+      </w:rPr>
+    </w:lvl>
+    <w:lvl w:ilvl="4" w:tplc="04090003" w:tentative="1">
+      <w:start w:val="1"/>
+      <w:numFmt w:val="bullet"/>
+      <w:lvlText w:val="o"/>
+      <w:lvlJc w:val="left"/>
+      <w:pPr>
+        <w:ind w:left="3600" w:hanging="360"/>
+      </w:pPr>
+      <w:rPr>
+        <w:rFonts w:ascii="Courier New" w:hAnsi="Courier New" w:cs="Courier New" w:hint="default"/>
+      </w:rPr>
+    </w:lvl>
+    <w:lvl w:ilvl="5" w:tplc="04090005" w:tentative="1">
+      <w:start w:val="1"/>
+      <w:numFmt w:val="bullet"/>
+      <w:lvlText w:val=""/>
+      <w:lvlJc w:val="left"/>
+      <w:pPr>
+        <w:ind w:left="4320" w:hanging="360"/>
+      </w:pPr>
+      <w:rPr>
+        <w:rFonts w:ascii="Wingdings" w:hAnsi="Wingdings" w:hint="default"/>
+      </w:rPr>
+    </w:lvl>
+    <w:lvl w:ilvl="6" w:tplc="04090001" w:tentative="1">
+      <w:start w:val="1"/>
+      <w:numFmt w:val="bullet"/>
+      <w:lvlText w:val=""/>
+      <w:lvlJc w:val="left"/>
+      <w:pPr>
+        <w:ind w:left="5040" w:hanging="360"/>
+      </w:pPr>
+      <w:rPr>
+        <w:rFonts w:ascii="Symbol" w:hAnsi="Symbol" w:hint="default"/>
+      </w:rPr>
+    </w:lvl>
+    <w:lvl w:ilvl="7" w:tplc="04090003" w:tentative="1">
+      <w:start w:val="1"/>
+      <w:numFmt w:val="bullet"/>
+      <w:lvlText w:val="o"/>
+      <w:lvlJc w:val="left"/>
+      <w:pPr>
+        <w:ind w:left="5760" w:hanging="360"/>
+      </w:pPr>
+      <w:rPr>
+        <w:rFonts w:ascii="Courier New" w:hAnsi="Courier New" w:cs="Courier New" w:hint="default"/>
+      </w:rPr>
+    </w:lvl>
+    <w:lvl w:ilvl="8" w:tplc="04090005" w:tentative="1">
+      <w:start w:val="1"/>
+      <w:numFmt w:val="bullet"/>
+      <w:lvlText w:val=""/>
+      <w:lvlJc w:val="left"/>
+      <w:pPr>
+        <w:ind w:left="6480" w:hanging="360"/>
+      </w:pPr>
+      <w:rPr>
+        <w:rFonts w:ascii="Wingdings" w:hAnsi="Wingdings" w:hint="default"/>
+      </w:rPr>
+    </w:lvl>
+  </w:abstractNum>
+  <w:abstractNum w:abstractNumId="26" w15:restartNumberingAfterBreak="0">
+    <w:nsid w:val="41E668AF"/>
+    <w:multiLevelType w:val="hybridMultilevel"/>
+    <w:tmpl w:val="2CF66346"/>
+    <w:lvl w:ilvl="0" w:tplc="04090001">
+      <w:start w:val="1"/>
+      <w:numFmt w:val="bullet"/>
+      <w:lvlText w:val=""/>
+      <w:lvlJc w:val="left"/>
+      <w:pPr>
+        <w:ind w:left="1080" w:hanging="360"/>
+      </w:pPr>
+      <w:rPr>
+        <w:rFonts w:ascii="Symbol" w:hAnsi="Symbol" w:hint="default"/>
+      </w:rPr>
+    </w:lvl>
+    <w:lvl w:ilvl="1" w:tplc="04090003" w:tentative="1">
+      <w:start w:val="1"/>
+      <w:numFmt w:val="bullet"/>
+      <w:lvlText w:val="o"/>
+      <w:lvlJc w:val="left"/>
+      <w:pPr>
+        <w:ind w:left="1800" w:hanging="360"/>
+      </w:pPr>
+      <w:rPr>
+        <w:rFonts w:ascii="Courier New" w:hAnsi="Courier New" w:cs="Courier New" w:hint="default"/>
+      </w:rPr>
+    </w:lvl>
+    <w:lvl w:ilvl="2" w:tplc="04090005" w:tentative="1">
+      <w:start w:val="1"/>
+      <w:numFmt w:val="bullet"/>
+      <w:lvlText w:val=""/>
+      <w:lvlJc w:val="left"/>
+      <w:pPr>
+        <w:ind w:left="2520" w:hanging="360"/>
+      </w:pPr>
+      <w:rPr>
+        <w:rFonts w:ascii="Wingdings" w:hAnsi="Wingdings" w:hint="default"/>
+      </w:rPr>
+    </w:lvl>
+    <w:lvl w:ilvl="3" w:tplc="04090001" w:tentative="1">
+      <w:start w:val="1"/>
+      <w:numFmt w:val="bullet"/>
+      <w:lvlText w:val=""/>
+      <w:lvlJc w:val="left"/>
+      <w:pPr>
+        <w:ind w:left="3240" w:hanging="360"/>
+      </w:pPr>
+      <w:rPr>
+        <w:rFonts w:ascii="Symbol" w:hAnsi="Symbol" w:hint="default"/>
+      </w:rPr>
+    </w:lvl>
+    <w:lvl w:ilvl="4" w:tplc="04090003" w:tentative="1">
+      <w:start w:val="1"/>
+      <w:numFmt w:val="bullet"/>
+      <w:lvlText w:val="o"/>
+      <w:lvlJc w:val="left"/>
+      <w:pPr>
+        <w:ind w:left="3960" w:hanging="360"/>
+      </w:pPr>
+      <w:rPr>
+        <w:rFonts w:ascii="Courier New" w:hAnsi="Courier New" w:cs="Courier New" w:hint="default"/>
+      </w:rPr>
+    </w:lvl>
+    <w:lvl w:ilvl="5" w:tplc="04090005" w:tentative="1">
+      <w:start w:val="1"/>
+      <w:numFmt w:val="bullet"/>
+      <w:lvlText w:val=""/>
+      <w:lvlJc w:val="left"/>
+      <w:pPr>
+        <w:ind w:left="4680" w:hanging="360"/>
+      </w:pPr>
+      <w:rPr>
+        <w:rFonts w:ascii="Wingdings" w:hAnsi="Wingdings" w:hint="default"/>
+      </w:rPr>
+    </w:lvl>
+    <w:lvl w:ilvl="6" w:tplc="04090001" w:tentative="1">
+      <w:start w:val="1"/>
+      <w:numFmt w:val="bullet"/>
+      <w:lvlText w:val=""/>
+      <w:lvlJc w:val="left"/>
+      <w:pPr>
+        <w:ind w:left="5400" w:hanging="360"/>
+      </w:pPr>
+      <w:rPr>
+        <w:rFonts w:ascii="Symbol" w:hAnsi="Symbol" w:hint="default"/>
+      </w:rPr>
+    </w:lvl>
+    <w:lvl w:ilvl="7" w:tplc="04090003" w:tentative="1">
+      <w:start w:val="1"/>
+      <w:numFmt w:val="bullet"/>
+      <w:lvlText w:val="o"/>
+      <w:lvlJc w:val="left"/>
+      <w:pPr>
+        <w:ind w:left="6120" w:hanging="360"/>
+      </w:pPr>
+      <w:rPr>
+        <w:rFonts w:ascii="Courier New" w:hAnsi="Courier New" w:cs="Courier New" w:hint="default"/>
+      </w:rPr>
+    </w:lvl>
+    <w:lvl w:ilvl="8" w:tplc="04090005" w:tentative="1">
+      <w:start w:val="1"/>
+      <w:numFmt w:val="bullet"/>
+      <w:lvlText w:val=""/>
+      <w:lvlJc w:val="left"/>
+      <w:pPr>
+        <w:ind w:left="6840" w:hanging="360"/>
+      </w:pPr>
+      <w:rPr>
+        <w:rFonts w:ascii="Wingdings" w:hAnsi="Wingdings" w:hint="default"/>
+      </w:rPr>
+    </w:lvl>
+  </w:abstractNum>
+  <w:abstractNum w:abstractNumId="27" w15:restartNumberingAfterBreak="0">
     <w:nsid w:val="42A874F5"/>
     <w:multiLevelType w:val="hybridMultilevel"/>
     <w:tmpl w:val="FFFFFFFF"/>
@@ -8871,7 +10550,7 @@
       </w:rPr>
     </w:lvl>
   </w:abstractNum>
-  <w:abstractNum w:abstractNumId="22" w15:restartNumberingAfterBreak="0">
+  <w:abstractNum w:abstractNumId="28" w15:restartNumberingAfterBreak="0">
     <w:nsid w:val="49255A20"/>
     <w:multiLevelType w:val="hybridMultilevel"/>
     <w:tmpl w:val="FFFFFFFF"/>
@@ -8984,7 +10663,7 @@
       </w:rPr>
     </w:lvl>
   </w:abstractNum>
-  <w:abstractNum w:abstractNumId="23" w15:restartNumberingAfterBreak="0">
+  <w:abstractNum w:abstractNumId="29" w15:restartNumberingAfterBreak="0">
     <w:nsid w:val="4D503342"/>
     <w:multiLevelType w:val="hybridMultilevel"/>
     <w:tmpl w:val="FFFFFFFF"/>
@@ -9097,7 +10776,120 @@
       </w:rPr>
     </w:lvl>
   </w:abstractNum>
-  <w:abstractNum w:abstractNumId="24" w15:restartNumberingAfterBreak="0">
+  <w:abstractNum w:abstractNumId="30" w15:restartNumberingAfterBreak="0">
+    <w:nsid w:val="55CF32E9"/>
+    <w:multiLevelType w:val="hybridMultilevel"/>
+    <w:tmpl w:val="BA083430"/>
+    <w:lvl w:ilvl="0" w:tplc="04090001">
+      <w:start w:val="1"/>
+      <w:numFmt w:val="bullet"/>
+      <w:lvlText w:val=""/>
+      <w:lvlJc w:val="left"/>
+      <w:pPr>
+        <w:ind w:left="720" w:hanging="360"/>
+      </w:pPr>
+      <w:rPr>
+        <w:rFonts w:ascii="Symbol" w:hAnsi="Symbol" w:hint="default"/>
+      </w:rPr>
+    </w:lvl>
+    <w:lvl w:ilvl="1" w:tplc="04090003" w:tentative="1">
+      <w:start w:val="1"/>
+      <w:numFmt w:val="bullet"/>
+      <w:lvlText w:val="o"/>
+      <w:lvlJc w:val="left"/>
+      <w:pPr>
+        <w:ind w:left="1440" w:hanging="360"/>
+      </w:pPr>
+      <w:rPr>
+        <w:rFonts w:ascii="Courier New" w:hAnsi="Courier New" w:cs="Courier New" w:hint="default"/>
+      </w:rPr>
+    </w:lvl>
+    <w:lvl w:ilvl="2" w:tplc="04090005" w:tentative="1">
+      <w:start w:val="1"/>
+      <w:numFmt w:val="bullet"/>
+      <w:lvlText w:val=""/>
+      <w:lvlJc w:val="left"/>
+      <w:pPr>
+        <w:ind w:left="2160" w:hanging="360"/>
+      </w:pPr>
+      <w:rPr>
+        <w:rFonts w:ascii="Wingdings" w:hAnsi="Wingdings" w:hint="default"/>
+      </w:rPr>
+    </w:lvl>
+    <w:lvl w:ilvl="3" w:tplc="04090001" w:tentative="1">
+      <w:start w:val="1"/>
+      <w:numFmt w:val="bullet"/>
+      <w:lvlText w:val=""/>
+      <w:lvlJc w:val="left"/>
+      <w:pPr>
+        <w:ind w:left="2880" w:hanging="360"/>
+      </w:pPr>
+      <w:rPr>
+        <w:rFonts w:ascii="Symbol" w:hAnsi="Symbol" w:hint="default"/>
+      </w:rPr>
+    </w:lvl>
+    <w:lvl w:ilvl="4" w:tplc="04090003" w:tentative="1">
+      <w:start w:val="1"/>
+      <w:numFmt w:val="bullet"/>
+      <w:lvlText w:val="o"/>
+      <w:lvlJc w:val="left"/>
+      <w:pPr>
+        <w:ind w:left="3600" w:hanging="360"/>
+      </w:pPr>
+      <w:rPr>
+        <w:rFonts w:ascii="Courier New" w:hAnsi="Courier New" w:cs="Courier New" w:hint="default"/>
+      </w:rPr>
+    </w:lvl>
+    <w:lvl w:ilvl="5" w:tplc="04090005" w:tentative="1">
+      <w:start w:val="1"/>
+      <w:numFmt w:val="bullet"/>
+      <w:lvlText w:val=""/>
+      <w:lvlJc w:val="left"/>
+      <w:pPr>
+        <w:ind w:left="4320" w:hanging="360"/>
+      </w:pPr>
+      <w:rPr>
+        <w:rFonts w:ascii="Wingdings" w:hAnsi="Wingdings" w:hint="default"/>
+      </w:rPr>
+    </w:lvl>
+    <w:lvl w:ilvl="6" w:tplc="04090001" w:tentative="1">
+      <w:start w:val="1"/>
+      <w:numFmt w:val="bullet"/>
+      <w:lvlText w:val=""/>
+      <w:lvlJc w:val="left"/>
+      <w:pPr>
+        <w:ind w:left="5040" w:hanging="360"/>
+      </w:pPr>
+      <w:rPr>
+        <w:rFonts w:ascii="Symbol" w:hAnsi="Symbol" w:hint="default"/>
+      </w:rPr>
+    </w:lvl>
+    <w:lvl w:ilvl="7" w:tplc="04090003" w:tentative="1">
+      <w:start w:val="1"/>
+      <w:numFmt w:val="bullet"/>
+      <w:lvlText w:val="o"/>
+      <w:lvlJc w:val="left"/>
+      <w:pPr>
+        <w:ind w:left="5760" w:hanging="360"/>
+      </w:pPr>
+      <w:rPr>
+        <w:rFonts w:ascii="Courier New" w:hAnsi="Courier New" w:cs="Courier New" w:hint="default"/>
+      </w:rPr>
+    </w:lvl>
+    <w:lvl w:ilvl="8" w:tplc="04090005" w:tentative="1">
+      <w:start w:val="1"/>
+      <w:numFmt w:val="bullet"/>
+      <w:lvlText w:val=""/>
+      <w:lvlJc w:val="left"/>
+      <w:pPr>
+        <w:ind w:left="6480" w:hanging="360"/>
+      </w:pPr>
+      <w:rPr>
+        <w:rFonts w:ascii="Wingdings" w:hAnsi="Wingdings" w:hint="default"/>
+      </w:rPr>
+    </w:lvl>
+  </w:abstractNum>
+  <w:abstractNum w:abstractNumId="31" w15:restartNumberingAfterBreak="0">
     <w:nsid w:val="58CD6726"/>
     <w:multiLevelType w:val="hybridMultilevel"/>
     <w:tmpl w:val="FFFFFFFF"/>
@@ -9210,7 +11002,7 @@
       </w:rPr>
     </w:lvl>
   </w:abstractNum>
-  <w:abstractNum w:abstractNumId="25" w15:restartNumberingAfterBreak="0">
+  <w:abstractNum w:abstractNumId="32" w15:restartNumberingAfterBreak="0">
     <w:nsid w:val="59956B7D"/>
     <w:multiLevelType w:val="hybridMultilevel"/>
     <w:tmpl w:val="FFFFFFFF"/>
@@ -9323,7 +11115,7 @@
       </w:rPr>
     </w:lvl>
   </w:abstractNum>
-  <w:abstractNum w:abstractNumId="26" w15:restartNumberingAfterBreak="0">
+  <w:abstractNum w:abstractNumId="33" w15:restartNumberingAfterBreak="0">
     <w:nsid w:val="5AF37414"/>
     <w:multiLevelType w:val="hybridMultilevel"/>
     <w:tmpl w:val="E562994A"/>
@@ -9436,7 +11228,7 @@
       </w:rPr>
     </w:lvl>
   </w:abstractNum>
-  <w:abstractNum w:abstractNumId="27" w15:restartNumberingAfterBreak="0">
+  <w:abstractNum w:abstractNumId="34" w15:restartNumberingAfterBreak="0">
     <w:nsid w:val="5C2C3DE5"/>
     <w:multiLevelType w:val="hybridMultilevel"/>
     <w:tmpl w:val="FFFFFFFF"/>
@@ -9549,7 +11341,7 @@
       </w:rPr>
     </w:lvl>
   </w:abstractNum>
-  <w:abstractNum w:abstractNumId="28" w15:restartNumberingAfterBreak="0">
+  <w:abstractNum w:abstractNumId="35" w15:restartNumberingAfterBreak="0">
     <w:nsid w:val="5D2A5318"/>
     <w:multiLevelType w:val="hybridMultilevel"/>
     <w:tmpl w:val="F0D4BBCE"/>
@@ -9662,7 +11454,7 @@
       </w:rPr>
     </w:lvl>
   </w:abstractNum>
-  <w:abstractNum w:abstractNumId="29" w15:restartNumberingAfterBreak="0">
+  <w:abstractNum w:abstractNumId="36" w15:restartNumberingAfterBreak="0">
     <w:nsid w:val="68AE343A"/>
     <w:multiLevelType w:val="hybridMultilevel"/>
     <w:tmpl w:val="FFFFFFFF"/>
@@ -9775,7 +11567,7 @@
       </w:rPr>
     </w:lvl>
   </w:abstractNum>
-  <w:abstractNum w:abstractNumId="30" w15:restartNumberingAfterBreak="0">
+  <w:abstractNum w:abstractNumId="37" w15:restartNumberingAfterBreak="0">
     <w:nsid w:val="6F5267F0"/>
     <w:multiLevelType w:val="hybridMultilevel"/>
     <w:tmpl w:val="6F266F4A"/>
@@ -9915,7 +11707,7 @@
       </w:rPr>
     </w:lvl>
   </w:abstractNum>
-  <w:abstractNum w:abstractNumId="31" w15:restartNumberingAfterBreak="0">
+  <w:abstractNum w:abstractNumId="38" w15:restartNumberingAfterBreak="0">
     <w:nsid w:val="733F0B1D"/>
     <w:multiLevelType w:val="hybridMultilevel"/>
     <w:tmpl w:val="FFFFFFFF"/>
@@ -10028,7 +11820,7 @@
       </w:rPr>
     </w:lvl>
   </w:abstractNum>
-  <w:abstractNum w:abstractNumId="32" w15:restartNumberingAfterBreak="0">
+  <w:abstractNum w:abstractNumId="39" w15:restartNumberingAfterBreak="0">
     <w:nsid w:val="77BB244A"/>
     <w:multiLevelType w:val="hybridMultilevel"/>
     <w:tmpl w:val="FFFFFFFF"/>
@@ -10141,7 +11933,7 @@
       </w:rPr>
     </w:lvl>
   </w:abstractNum>
-  <w:abstractNum w:abstractNumId="33" w15:restartNumberingAfterBreak="0">
+  <w:abstractNum w:abstractNumId="40" w15:restartNumberingAfterBreak="0">
     <w:nsid w:val="78B461C0"/>
     <w:multiLevelType w:val="hybridMultilevel"/>
     <w:tmpl w:val="FFFFFFFF"/>
@@ -10254,7 +12046,7 @@
       </w:rPr>
     </w:lvl>
   </w:abstractNum>
-  <w:abstractNum w:abstractNumId="34" w15:restartNumberingAfterBreak="0">
+  <w:abstractNum w:abstractNumId="41" w15:restartNumberingAfterBreak="0">
     <w:nsid w:val="7A1267D3"/>
     <w:multiLevelType w:val="hybridMultilevel"/>
     <w:tmpl w:val="FFFFFFFF"/>
@@ -10367,7 +12159,7 @@
       </w:rPr>
     </w:lvl>
   </w:abstractNum>
-  <w:abstractNum w:abstractNumId="35" w15:restartNumberingAfterBreak="0">
+  <w:abstractNum w:abstractNumId="42" w15:restartNumberingAfterBreak="0">
     <w:nsid w:val="7E444E3F"/>
     <w:multiLevelType w:val="hybridMultilevel"/>
     <w:tmpl w:val="F710A31C"/>
@@ -10508,112 +12300,133 @@
     </w:lvl>
   </w:abstractNum>
   <w:num w:numId="1">
-    <w:abstractNumId w:val="27"/>
+    <w:abstractNumId w:val="34"/>
   </w:num>
   <w:num w:numId="2">
-    <w:abstractNumId w:val="7"/>
+    <w:abstractNumId w:val="8"/>
   </w:num>
   <w:num w:numId="3">
-    <w:abstractNumId w:val="18"/>
+    <w:abstractNumId w:val="21"/>
   </w:num>
   <w:num w:numId="4">
-    <w:abstractNumId w:val="15"/>
+    <w:abstractNumId w:val="17"/>
   </w:num>
   <w:num w:numId="5">
     <w:abstractNumId w:val="1"/>
   </w:num>
   <w:num w:numId="6">
-    <w:abstractNumId w:val="11"/>
+    <w:abstractNumId w:val="13"/>
   </w:num>
   <w:num w:numId="7">
-    <w:abstractNumId w:val="30"/>
+    <w:abstractNumId w:val="37"/>
   </w:num>
   <w:num w:numId="8">
     <w:abstractNumId w:val="0"/>
   </w:num>
   <w:num w:numId="9">
-    <w:abstractNumId w:val="28"/>
+    <w:abstractNumId w:val="35"/>
   </w:num>
   <w:num w:numId="10">
-    <w:abstractNumId w:val="26"/>
+    <w:abstractNumId w:val="33"/>
   </w:num>
   <w:num w:numId="11">
-    <w:abstractNumId w:val="35"/>
+    <w:abstractNumId w:val="42"/>
   </w:num>
   <w:num w:numId="12">
-    <w:abstractNumId w:val="10"/>
+    <w:abstractNumId w:val="12"/>
   </w:num>
   <w:num w:numId="13">
     <w:abstractNumId w:val="2"/>
   </w:num>
   <w:num w:numId="14">
-    <w:abstractNumId w:val="33"/>
+    <w:abstractNumId w:val="40"/>
   </w:num>
   <w:num w:numId="15">
-    <w:abstractNumId w:val="22"/>
+    <w:abstractNumId w:val="28"/>
   </w:num>
   <w:num w:numId="16">
-    <w:abstractNumId w:val="25"/>
+    <w:abstractNumId w:val="32"/>
   </w:num>
   <w:num w:numId="17">
     <w:abstractNumId w:val="3"/>
   </w:num>
   <w:num w:numId="18">
-    <w:abstractNumId w:val="17"/>
+    <w:abstractNumId w:val="19"/>
   </w:num>
   <w:num w:numId="19">
-    <w:abstractNumId w:val="6"/>
+    <w:abstractNumId w:val="7"/>
   </w:num>
   <w:num w:numId="20">
-    <w:abstractNumId w:val="21"/>
+    <w:abstractNumId w:val="27"/>
   </w:num>
   <w:num w:numId="21">
+    <w:abstractNumId w:val="36"/>
+  </w:num>
+  <w:num w:numId="22">
+    <w:abstractNumId w:val="24"/>
+  </w:num>
+  <w:num w:numId="23">
     <w:abstractNumId w:val="29"/>
   </w:num>
-  <w:num w:numId="22">
-    <w:abstractNumId w:val="20"/>
-  </w:num>
-  <w:num w:numId="23">
-    <w:abstractNumId w:val="23"/>
-  </w:num>
   <w:num w:numId="24">
-    <w:abstractNumId w:val="5"/>
+    <w:abstractNumId w:val="6"/>
   </w:num>
   <w:num w:numId="25">
     <w:abstractNumId w:val="4"/>
   </w:num>
   <w:num w:numId="26">
+    <w:abstractNumId w:val="16"/>
+  </w:num>
+  <w:num w:numId="27">
+    <w:abstractNumId w:val="18"/>
+  </w:num>
+  <w:num w:numId="28">
+    <w:abstractNumId w:val="31"/>
+  </w:num>
+  <w:num w:numId="29">
+    <w:abstractNumId w:val="9"/>
+  </w:num>
+  <w:num w:numId="30">
+    <w:abstractNumId w:val="23"/>
+  </w:num>
+  <w:num w:numId="31">
+    <w:abstractNumId w:val="10"/>
+  </w:num>
+  <w:num w:numId="32">
+    <w:abstractNumId w:val="39"/>
+  </w:num>
+  <w:num w:numId="33">
     <w:abstractNumId w:val="14"/>
   </w:num>
-  <w:num w:numId="27">
-    <w:abstractNumId w:val="16"/>
-  </w:num>
-  <w:num w:numId="28">
-    <w:abstractNumId w:val="24"/>
-  </w:num>
-  <w:num w:numId="29">
-    <w:abstractNumId w:val="8"/>
-  </w:num>
-  <w:num w:numId="30">
-    <w:abstractNumId w:val="19"/>
-  </w:num>
-  <w:num w:numId="31">
-    <w:abstractNumId w:val="9"/>
-  </w:num>
-  <w:num w:numId="32">
-    <w:abstractNumId w:val="32"/>
-  </w:num>
-  <w:num w:numId="33">
-    <w:abstractNumId w:val="12"/>
-  </w:num>
   <w:num w:numId="34">
-    <w:abstractNumId w:val="34"/>
+    <w:abstractNumId w:val="41"/>
   </w:num>
   <w:num w:numId="35">
-    <w:abstractNumId w:val="13"/>
+    <w:abstractNumId w:val="15"/>
   </w:num>
   <w:num w:numId="36">
-    <w:abstractNumId w:val="31"/>
+    <w:abstractNumId w:val="38"/>
+  </w:num>
+  <w:num w:numId="37">
+    <w:abstractNumId w:val="26"/>
+  </w:num>
+  <w:num w:numId="38">
+    <w:abstractNumId w:val="5"/>
+  </w:num>
+  <w:num w:numId="39">
+    <w:abstractNumId w:val="20"/>
+  </w:num>
+  <w:num w:numId="40">
+    <w:abstractNumId w:val="22"/>
+  </w:num>
+  <w:num w:numId="41">
+    <w:abstractNumId w:val="30"/>
+  </w:num>
+  <w:num w:numId="42">
+    <w:abstractNumId w:val="25"/>
+  </w:num>
+  <w:num w:numId="43">
+    <w:abstractNumId w:val="11"/>
   </w:num>
 </w:numbering>
 </file>

</xml_diff>